<commit_message>
add file plot feature map" " ;
</commit_message>
<xml_diff>
--- a/NCKH_2021_LuuGiaKhang.docx
+++ b/NCKH_2021_LuuGiaKhang.docx
@@ -125,7 +125,31 @@
         <w:ind w:right="-7"/>
       </w:pPr>
       <w:r>
-        <w:t>......</w:t>
+        <w:t xml:space="preserve">Viêm phổi là một căn bệnh cực kì nguy hiểm, căn bệnh này có thể gây nguy hiểm đến tính mạng nếu không được chữa trị đúng lúc và do đó, việc chẩn đoán sớm bệnh viêm phổi là rất quan trọng. </w:t>
+      </w:r>
+      <w:r>
+        <w:t xml:space="preserve">Bài báo này đề xuất cách tiếp cận transfer learning trên các mô hình học sâu để có thể chẩn đoán bệnh viêm phổi tự động bằng cách sử dụng hình X-quang. </w:t>
+      </w:r>
+      <w:r>
+        <w:t xml:space="preserve">Bài báo cung cấp những báo cáo chi tiết trong việc phát hiện chính xác </w:t>
+      </w:r>
+      <w:r>
+        <w:t xml:space="preserve">bệnh viêm phổi và sau đó trình bày các phương pháp đã được tác giả áp dụng. </w:t>
+      </w:r>
+      <w:r>
+        <w:t>Kỹ thuật transfer learning được áp dụng trên hai mạng pretrained Convolutional Neural Network (CNN) là VGG16 và ResNet18.</w:t>
+      </w:r>
+      <w:r>
+        <w:t xml:space="preserve"> Hai mạng được huấn luyện và đánh giá trên bộ dữ liệu chứa tổng cộng 5910 ảnh X-quang</w:t>
+      </w:r>
+      <w:r>
+        <w:t xml:space="preserve"> đã được phân loại. </w:t>
+      </w:r>
+      <w:r>
+        <w:t xml:space="preserve">Độ chính xác cao nhất đạt được trong việc phân loại hình ảnh đạt được là 99%. Do đó, nghiên cứu được đề xuất có thể hữu ích trong việc chẩn đoán </w:t>
+      </w:r>
+      <w:r>
+        <w:t>bệnh viêm phổi nhanh hơn.</w:t>
       </w:r>
     </w:p>
     <w:p>
@@ -477,6 +501,7 @@
         <w:pStyle w:val="NoiDung"/>
       </w:pPr>
       <w:r>
+        <w:lastRenderedPageBreak/>
         <w:t xml:space="preserve">Trong thời gian gần đây, </w:t>
       </w:r>
       <w:r>
@@ -657,11 +682,7 @@
         <w:t>nâng cao phổ biến và vượt trội nhất trong từng thời kỳ.</w:t>
       </w:r>
       <w:r>
-        <w:t xml:space="preserve"> Bên cạnh các kiến trúc mạng nơ-ron, các kỹ thuật huấn luyện mô hình cũng được ra đời. Transfer learning là kỹ thuật chuyển giao các đặc trưng mà mạng </w:t>
-      </w:r>
-      <w:r>
-        <w:lastRenderedPageBreak/>
-        <w:t>n</w:t>
+        <w:t xml:space="preserve"> Bên cạnh các kiến trúc mạng nơ-ron, các kỹ thuật huấn luyện mô hình cũng được ra đời. Transfer learning là kỹ thuật chuyển giao các đặc trưng mà mạng n</w:t>
       </w:r>
       <w:r>
         <w:t>euron</w:t>
@@ -1063,7 +1084,11 @@
         <w:t xml:space="preserve"> như là tên file ảnh, nhãn, loại tập dữ liệu, .... Tập dữ liệu này có tổng cộng 5910 ảnh, trong đó tập train chứa 5286 ảnh với 3944 ảnh được gán nhãn mắc bệnh viêm phổi và 1342 ảnh được gán nhãn bình thường, tập test chứa 624 ảnh với 390 ảnh được gán nhãn mắc bệnh viêm phổi và 234 ảnh được gán nhãn bình thường.</w:t>
       </w:r>
       <w:r>
-        <w:t xml:space="preserve"> Tất cả các ảnh đều có kích thước khác nhau và 80% tập dữ liệu được thu thập từ các nguồn khác nhau.</w:t>
+        <w:t xml:space="preserve"> Tất cả các ảnh đều có kích thước khác nhau và 80% tập dữ liệu </w:t>
+      </w:r>
+      <w:r>
+        <w:lastRenderedPageBreak/>
+        <w:t>được thu thập từ các nguồn khác nhau.</w:t>
       </w:r>
       <w:r>
         <w:t xml:space="preserve"> Bảng </w:t>
@@ -1243,6 +1268,89 @@
       </w:r>
       <w:r>
         <w:t xml:space="preserve">.  </w:t>
+      </w:r>
+    </w:p>
+    <w:p>
+      <w:pPr>
+        <w:pStyle w:val="NoiDung"/>
+      </w:pPr>
+      <w:r>
+        <w:t>Data augmentation là kỹ thuật giúp cho mô hình có thể nhìn thấy được nhiều biến thể của dữ liệu bao gồm các phép xoay ảnh, lật ảnh, thay đổi độ sáng, cắt ảnh, ... [</w:t>
+      </w:r>
+      <w:r>
+        <w:fldChar w:fldCharType="begin"/>
+      </w:r>
+      <w:r>
+        <w:instrText xml:space="preserve"> HYPERLINK  \l "ref19" </w:instrText>
+      </w:r>
+      <w:r>
+        <w:fldChar w:fldCharType="separate"/>
+      </w:r>
+      <w:r>
+        <w:rPr>
+          <w:rStyle w:val="Hyperlink"/>
+        </w:rPr>
+        <w:t>19</w:t>
+      </w:r>
+      <w:r>
+        <w:fldChar w:fldCharType="end"/>
+      </w:r>
+      <w:r>
+        <w:t>]. Trong quá trình huấn luyện, các ảnh sẽ được biến đổi ngẫu nhiên bởi sự kết hợp giữa các phép biển đổi ảnh từ đó làm giảm sự phụ thuộc của mô hình vào dạng ban đầu của đối tượng trong quá trình học đặc trưng. Kỹ thuật này có thể giúp mạng hạn chế hiện tượng overfitting hay thậm chí có thể cải thiện độ chính xác của mô hình. Trong bài nghiên cứu này, tác giả sử dụng các phép xoay ảnh, thay đổi độ sáng, lật ảnh ngang và zoom ảnh.</w:t>
+      </w:r>
+    </w:p>
+    <w:p>
+      <w:pPr>
+        <w:pStyle w:val="NoiDung"/>
+      </w:pPr>
+      <w:r>
+        <w:t xml:space="preserve">Cụ thể, ảnh được xoay trong khoảng 10 độ. Ảnh được làm tối đi trong khoảng 10% và làm sáng trong khoảng 20%. Ảnh còn được phóng to ngẫu nhiên từ 75%. Cuối cùng là phép lật ảnh ngang. Hình </w:t>
+      </w:r>
+      <w:r>
+        <w:fldChar w:fldCharType="begin"/>
+      </w:r>
+      <w:r>
+        <w:instrText>HYPERLINK  \l "aug_img"</w:instrText>
+      </w:r>
+      <w:r>
+        <w:fldChar w:fldCharType="separate"/>
+      </w:r>
+      <w:r>
+        <w:rPr>
+          <w:rStyle w:val="Hyperlink"/>
+          <w:color w:val="auto"/>
+          <w:u w:val="none"/>
+        </w:rPr>
+        <w:t>3</w:t>
+      </w:r>
+      <w:r>
+        <w:fldChar w:fldCharType="end"/>
+      </w:r>
+      <w:r>
+        <w:t xml:space="preserve"> là mẫu của các ảnh sau khi áp dụng các phép biến đổi trên một cách ngẫu nhiên trước khi đưa vào mô hình. Các cài đặt thông số để áp dụng augmentation được thể hiện ở Bảng </w:t>
+      </w:r>
+      <w:r>
+        <w:fldChar w:fldCharType="begin"/>
+      </w:r>
+      <w:r>
+        <w:instrText xml:space="preserve"> HYPERLINK  \l "table02" </w:instrText>
+      </w:r>
+      <w:r>
+        <w:fldChar w:fldCharType="separate"/>
+      </w:r>
+      <w:r>
+        <w:rPr>
+          <w:rStyle w:val="Hyperlink"/>
+          <w:color w:val="auto"/>
+          <w:u w:val="none"/>
+        </w:rPr>
+        <w:t>2</w:t>
+      </w:r>
+      <w:r>
+        <w:fldChar w:fldCharType="end"/>
+      </w:r>
+      <w:r>
+        <w:t>.</w:t>
       </w:r>
     </w:p>
     <w:p>
@@ -1252,7 +1360,6 @@
       <w:bookmarkStart w:id="0" w:name="table01"/>
       <w:proofErr w:type="spellStart"/>
       <w:r>
-        <w:lastRenderedPageBreak/>
         <w:t>Số</w:t>
       </w:r>
       <w:proofErr w:type="spellEnd"/>
@@ -1352,12 +1459,16 @@
           <w:p>
             <w:pPr>
               <w:pStyle w:val="TieuDeBang"/>
+              <w:rPr>
+                <w:lang w:val="vi-VN"/>
+              </w:rPr>
             </w:pPr>
-            <w:proofErr w:type="spellStart"/>
-            <w:r>
-              <w:t>Nhãn</w:t>
-            </w:r>
-            <w:proofErr w:type="spellEnd"/>
+            <w:r>
+              <w:rPr>
+                <w:lang w:val="vi-VN"/>
+              </w:rPr>
+              <w:t>Trường hợp</w:t>
+            </w:r>
           </w:p>
         </w:tc>
         <w:tc>
@@ -1611,9 +1722,9 @@
           <w:noProof/>
         </w:rPr>
         <w:drawing>
-          <wp:inline distT="0" distB="0" distL="0" distR="0" wp14:anchorId="17A68127" wp14:editId="2DB8C109">
-            <wp:extent cx="5357122" cy="1432560"/>
-            <wp:effectExtent l="0" t="0" r="2540" b="2540"/>
+          <wp:inline distT="0" distB="0" distL="0" distR="0" wp14:anchorId="17A68127" wp14:editId="0FDADC27">
+            <wp:extent cx="5522595" cy="1542549"/>
+            <wp:effectExtent l="0" t="0" r="1905" b="0"/>
             <wp:docPr id="1" name="Picture 1"/>
             <wp:cNvGraphicFramePr>
               <a:graphicFrameLocks xmlns:a="http://schemas.openxmlformats.org/drawingml/2006/main" noChangeAspect="1"/>
@@ -1640,7 +1751,7 @@
                   <pic:spPr>
                     <a:xfrm>
                       <a:off x="0" y="0"/>
-                      <a:ext cx="5364378" cy="1434500"/>
+                      <a:ext cx="5584641" cy="1559880"/>
                     </a:xfrm>
                     <a:prstGeom prst="rect">
                       <a:avLst/>
@@ -1726,15 +1837,24 @@
           <w:lang w:val="vi-VN"/>
         </w:rPr>
       </w:pPr>
+    </w:p>
+    <w:p>
+      <w:pPr>
+        <w:jc w:val="right"/>
+        <w:rPr>
+          <w:lang w:val="vi-VN"/>
+        </w:rPr>
+      </w:pPr>
       <w:r>
         <w:rPr>
           <w:noProof/>
           <w:lang w:val="vi-VN"/>
         </w:rPr>
+        <w:lastRenderedPageBreak/>
         <w:drawing>
-          <wp:inline distT="0" distB="0" distL="0" distR="0" wp14:anchorId="3AAF61C6" wp14:editId="101BE52E">
-            <wp:extent cx="5341620" cy="1371430"/>
-            <wp:effectExtent l="0" t="0" r="0" b="635"/>
+          <wp:inline distT="0" distB="0" distL="0" distR="0" wp14:anchorId="23E3274D" wp14:editId="6D132E83">
+            <wp:extent cx="5798185" cy="1303655"/>
+            <wp:effectExtent l="0" t="0" r="5715" b="4445"/>
             <wp:docPr id="3" name="Picture 3"/>
             <wp:cNvGraphicFramePr>
               <a:graphicFrameLocks xmlns:a="http://schemas.openxmlformats.org/drawingml/2006/main" noChangeAspect="1"/>
@@ -1761,7 +1881,7 @@
                   <pic:spPr>
                     <a:xfrm>
                       <a:off x="0" y="0"/>
-                      <a:ext cx="5372478" cy="1379353"/>
+                      <a:ext cx="5861863" cy="1317972"/>
                     </a:xfrm>
                     <a:prstGeom prst="rect">
                       <a:avLst/>
@@ -1803,142 +1923,6 @@
     </w:p>
     <w:p>
       <w:pPr>
-        <w:pStyle w:val="NoiDung"/>
-      </w:pPr>
-      <w:r>
-        <w:t>Data augmentation là kỹ thuật giúp cho mô hình có thể nhìn thấy được nhiều biến thể của dữ liệu bao gồm các phép xoay ảnh, lật ảnh, thay đổi độ sáng, cắt ảnh, ... [</w:t>
-      </w:r>
-      <w:r>
-        <w:fldChar w:fldCharType="begin"/>
-      </w:r>
-      <w:r>
-        <w:instrText xml:space="preserve"> HYPERLINK  \l "ref19" </w:instrText>
-      </w:r>
-      <w:r>
-        <w:fldChar w:fldCharType="separate"/>
-      </w:r>
-      <w:r>
-        <w:rPr>
-          <w:rStyle w:val="Hyperlink"/>
-        </w:rPr>
-        <w:t>1</w:t>
-      </w:r>
-      <w:r>
-        <w:rPr>
-          <w:rStyle w:val="Hyperlink"/>
-        </w:rPr>
-        <w:t>9</w:t>
-      </w:r>
-      <w:r>
-        <w:fldChar w:fldCharType="end"/>
-      </w:r>
-      <w:r>
-        <w:t xml:space="preserve">]. </w:t>
-      </w:r>
-      <w:r>
-        <w:t xml:space="preserve">Trong quá trình huấn luyện, các ảnh sẽ được biến đổi ngẫu nhiên bởi sự kết hợp giữa các phép biển đổi ảnh từ đó làm giảm sự phụ thuộc của mô hình vào dạng ban đầu của đối tượng trong quá trình học đặc trưng. </w:t>
-      </w:r>
-      <w:r>
-        <w:t>Kỹ thuật này có thể giúp mạng hạn chế hiện tượng overfit</w:t>
-      </w:r>
-      <w:r>
-        <w:t>ting</w:t>
-      </w:r>
-      <w:r>
-        <w:t xml:space="preserve"> hay thậm chí có thể cải thiện độ chính xác của mô hình. Trong bài nghiên cứu này, </w:t>
-      </w:r>
-      <w:r>
-        <w:t xml:space="preserve">tác giả sử dụng các phép xoay ảnh, </w:t>
-      </w:r>
-      <w:r>
-        <w:t>thay đổi độ sáng, lật ảnh ngang và zoom ảnh.</w:t>
-      </w:r>
-    </w:p>
-    <w:p>
-      <w:pPr>
-        <w:pStyle w:val="NoiDung"/>
-      </w:pPr>
-      <w:r>
-        <w:t xml:space="preserve">Cụ thể, ảnh được xoay </w:t>
-      </w:r>
-      <w:r>
-        <w:t>trong khoảng</w:t>
-      </w:r>
-      <w:r>
-        <w:t xml:space="preserve"> </w:t>
-      </w:r>
-      <w:r>
-        <w:t>10 độ.</w:t>
-      </w:r>
-      <w:r>
-        <w:t xml:space="preserve"> Ảnh được làm tối đi trong khoảng 10% và làm sáng trong khoảng 20%</w:t>
-      </w:r>
-      <w:r>
-        <w:t xml:space="preserve">. </w:t>
-      </w:r>
-      <w:r>
-        <w:t xml:space="preserve">Ảnh còn được phóng to </w:t>
-      </w:r>
-      <w:r>
-        <w:t xml:space="preserve">ngẫu nhiên từ 75%. Cuối cùng là phép lật ảnh ngang. Hình </w:t>
-      </w:r>
-      <w:r>
-        <w:fldChar w:fldCharType="begin"/>
-      </w:r>
-      <w:r>
-        <w:instrText>HYPERLINK  \l "aug_img"</w:instrText>
-      </w:r>
-      <w:r>
-        <w:fldChar w:fldCharType="separate"/>
-      </w:r>
-      <w:r>
-        <w:rPr>
-          <w:rStyle w:val="Hyperlink"/>
-          <w:color w:val="auto"/>
-          <w:u w:val="none"/>
-        </w:rPr>
-        <w:t>3</w:t>
-      </w:r>
-      <w:r>
-        <w:fldChar w:fldCharType="end"/>
-      </w:r>
-      <w:r>
-        <w:t xml:space="preserve"> là mẫu của các ảnh sau khi áp dụng các phép biến đổi trên một cách ngẫu nhiên trước khi đưa vào mô hình.</w:t>
-      </w:r>
-      <w:r>
-        <w:t xml:space="preserve"> Các cài đặt thông số để áp dụng augmentation được thể hiện ở Bảng </w:t>
-      </w:r>
-      <w:r>
-        <w:fldChar w:fldCharType="begin"/>
-      </w:r>
-      <w:r>
-        <w:instrText xml:space="preserve"> HYPERLINK  \l "table02" </w:instrText>
-      </w:r>
-      <w:r>
-        <w:fldChar w:fldCharType="separate"/>
-      </w:r>
-      <w:r>
-        <w:rPr>
-          <w:rStyle w:val="Hyperlink"/>
-          <w:color w:val="auto"/>
-          <w:u w:val="none"/>
-        </w:rPr>
-        <w:t>2</w:t>
-      </w:r>
-      <w:r>
-        <w:fldChar w:fldCharType="end"/>
-      </w:r>
-      <w:r>
-        <w:t>.</w:t>
-      </w:r>
-    </w:p>
-    <w:p>
-      <w:pPr>
-        <w:pStyle w:val="NoiDung"/>
-      </w:pPr>
-    </w:p>
-    <w:p>
-      <w:pPr>
         <w:jc w:val="center"/>
         <w:rPr>
           <w:lang w:val="vi-VN"/>
@@ -1948,10 +1932,9 @@
         <w:rPr>
           <w:noProof/>
         </w:rPr>
-        <w:lastRenderedPageBreak/>
         <w:drawing>
-          <wp:inline distT="0" distB="0" distL="0" distR="0" wp14:anchorId="7B1D5986" wp14:editId="08F1ED03">
-            <wp:extent cx="5798185" cy="1181100"/>
+          <wp:inline distT="0" distB="0" distL="0" distR="0" wp14:anchorId="7B1D5986" wp14:editId="03F6F94F">
+            <wp:extent cx="5798185" cy="1231900"/>
             <wp:effectExtent l="0" t="0" r="5715" b="0"/>
             <wp:docPr id="4" name="Picture 4"/>
             <wp:cNvGraphicFramePr>
@@ -1979,7 +1962,7 @@
                   <pic:spPr>
                     <a:xfrm>
                       <a:off x="0" y="0"/>
-                      <a:ext cx="5798467" cy="1181157"/>
+                      <a:ext cx="5886141" cy="1250587"/>
                     </a:xfrm>
                     <a:prstGeom prst="rect">
                       <a:avLst/>
@@ -1999,8 +1982,8 @@
           <w:lang w:val="vi-VN"/>
         </w:rPr>
       </w:pPr>
-      <w:bookmarkStart w:id="3" w:name="fig03"/>
-      <w:bookmarkStart w:id="4" w:name="aug_img"/>
+      <w:bookmarkStart w:id="3" w:name="aug_img"/>
+      <w:bookmarkStart w:id="4" w:name="fig03"/>
       <w:r>
         <w:rPr>
           <w:lang w:val="vi-VN"/>
@@ -2025,7 +2008,7 @@
         <w:pStyle w:val="TenBang"/>
       </w:pPr>
       <w:bookmarkStart w:id="5" w:name="table02"/>
-      <w:bookmarkEnd w:id="4"/>
+      <w:bookmarkEnd w:id="3"/>
       <w:r>
         <w:t xml:space="preserve">Chi </w:t>
       </w:r>
@@ -2507,7 +2490,7 @@
         <w:fldChar w:fldCharType="begin"/>
       </w:r>
       <w:r>
-        <w:instrText xml:space="preserve"> HYPERLINK  \l "fig_featuremap" </w:instrText>
+        <w:instrText>HYPERLINK  \l "fig_featuremap"</w:instrText>
       </w:r>
       <w:r>
         <w:fldChar w:fldCharType="separate"/>
@@ -2530,17 +2513,17 @@
     </w:p>
     <w:p>
       <w:pPr>
-        <w:pStyle w:val="NoiDung"/>
         <w:jc w:val="center"/>
       </w:pPr>
       <w:r>
         <w:rPr>
           <w:noProof/>
         </w:rPr>
+        <w:lastRenderedPageBreak/>
         <w:drawing>
-          <wp:inline distT="0" distB="0" distL="0" distR="0" wp14:anchorId="2D2542C1" wp14:editId="04360639">
-            <wp:extent cx="4723069" cy="1226820"/>
-            <wp:effectExtent l="0" t="0" r="1905" b="5080"/>
+          <wp:inline distT="0" distB="0" distL="0" distR="0" wp14:anchorId="2D2542C1" wp14:editId="3495168F">
+            <wp:extent cx="5418201" cy="1407381"/>
+            <wp:effectExtent l="0" t="0" r="5080" b="2540"/>
             <wp:docPr id="8" name="Picture 8"/>
             <wp:cNvGraphicFramePr>
               <a:graphicFrameLocks xmlns:a="http://schemas.openxmlformats.org/drawingml/2006/main" noChangeAspect="1"/>
@@ -2567,7 +2550,7 @@
                   <pic:spPr>
                     <a:xfrm>
                       <a:off x="0" y="0"/>
-                      <a:ext cx="4757339" cy="1235722"/>
+                      <a:ext cx="5494386" cy="1427170"/>
                     </a:xfrm>
                     <a:prstGeom prst="rect">
                       <a:avLst/>
@@ -2594,12 +2577,7 @@
         </w:rPr>
         <w:t>.</w:t>
       </w:r>
-    </w:p>
-    <w:bookmarkEnd w:id="7"/>
-    <w:p>
-      <w:pPr>
-        <w:pStyle w:val="NoiDung"/>
-      </w:pPr>
+      <w:bookmarkEnd w:id="7"/>
     </w:p>
     <w:p>
       <w:pPr>
@@ -2610,22 +2588,21 @@
         <w:rPr>
           <w:noProof/>
         </w:rPr>
-        <w:lastRenderedPageBreak/>
         <mc:AlternateContent>
           <mc:Choice Requires="wps">
             <w:drawing>
-              <wp:anchor distT="0" distB="0" distL="114300" distR="114300" simplePos="0" relativeHeight="251659264" behindDoc="0" locked="0" layoutInCell="1" allowOverlap="1" wp14:anchorId="7A5E58E7" wp14:editId="661C9332">
+              <wp:anchor distT="0" distB="0" distL="114300" distR="114300" simplePos="0" relativeHeight="251677696" behindDoc="0" locked="0" layoutInCell="1" allowOverlap="1" wp14:anchorId="1054C35D" wp14:editId="71CCA918">
                 <wp:simplePos x="0" y="0"/>
                 <wp:positionH relativeFrom="column">
-                  <wp:posOffset>47625</wp:posOffset>
+                  <wp:posOffset>1905</wp:posOffset>
                 </wp:positionH>
                 <wp:positionV relativeFrom="paragraph">
-                  <wp:posOffset>-156210</wp:posOffset>
+                  <wp:posOffset>-3810</wp:posOffset>
                 </wp:positionV>
-                <wp:extent cx="5410200" cy="2697480"/>
+                <wp:extent cx="5638800" cy="3101340"/>
                 <wp:effectExtent l="0" t="0" r="0" b="0"/>
                 <wp:wrapNone/>
-                <wp:docPr id="12" name="Text Box 12"/>
+                <wp:docPr id="68" name="Text Box 68"/>
                 <wp:cNvGraphicFramePr/>
                 <a:graphic xmlns:a="http://schemas.openxmlformats.org/drawingml/2006/main">
                   <a:graphicData uri="http://schemas.microsoft.com/office/word/2010/wordprocessingShape">
@@ -2634,7 +2611,7 @@
                       <wps:spPr>
                         <a:xfrm>
                           <a:off x="0" y="0"/>
-                          <a:ext cx="5410200" cy="2697480"/>
+                          <a:ext cx="5638800" cy="3101340"/>
                         </a:xfrm>
                         <a:prstGeom prst="rect">
                           <a:avLst/>
@@ -2646,7 +2623,103 @@
                       </wps:spPr>
                       <wps:txbx>
                         <w:txbxContent>
-                          <w:p/>
+                          <w:p>
+                            <w:pPr>
+                              <w:jc w:val="center"/>
+                            </w:pPr>
+                            <w:r>
+                              <w:rPr>
+                                <w:noProof/>
+                              </w:rPr>
+                              <w:drawing>
+                                <wp:inline distT="0" distB="0" distL="0" distR="0" wp14:anchorId="555F9284" wp14:editId="69645874">
+                                  <wp:extent cx="2606040" cy="2700920"/>
+                                  <wp:effectExtent l="0" t="0" r="0" b="4445"/>
+                                  <wp:docPr id="76" name="Picture 76"/>
+                                  <wp:cNvGraphicFramePr>
+                                    <a:graphicFrameLocks xmlns:a="http://schemas.openxmlformats.org/drawingml/2006/main" noChangeAspect="1"/>
+                                  </wp:cNvGraphicFramePr>
+                                  <a:graphic xmlns:a="http://schemas.openxmlformats.org/drawingml/2006/main">
+                                    <a:graphicData uri="http://schemas.openxmlformats.org/drawingml/2006/picture">
+                                      <pic:pic xmlns:pic="http://schemas.openxmlformats.org/drawingml/2006/picture">
+                                        <pic:nvPicPr>
+                                          <pic:cNvPr id="71" name="Picture 71"/>
+                                          <pic:cNvPicPr/>
+                                        </pic:nvPicPr>
+                                        <pic:blipFill>
+                                          <a:blip r:embed="rId11">
+                                            <a:extLst>
+                                              <a:ext uri="{28A0092B-C50C-407E-A947-70E740481C1C}">
+                                                <a14:useLocalDpi xmlns:a14="http://schemas.microsoft.com/office/drawing/2010/main" val="0"/>
+                                              </a:ext>
+                                            </a:extLst>
+                                          </a:blip>
+                                          <a:stretch>
+                                            <a:fillRect/>
+                                          </a:stretch>
+                                        </pic:blipFill>
+                                        <pic:spPr>
+                                          <a:xfrm>
+                                            <a:off x="0" y="0"/>
+                                            <a:ext cx="2645219" cy="2741525"/>
+                                          </a:xfrm>
+                                          <a:prstGeom prst="rect">
+                                            <a:avLst/>
+                                          </a:prstGeom>
+                                        </pic:spPr>
+                                      </pic:pic>
+                                    </a:graphicData>
+                                  </a:graphic>
+                                </wp:inline>
+                              </w:drawing>
+                            </w:r>
+                            <w:r>
+                              <w:rPr>
+                                <w:noProof/>
+                              </w:rPr>
+                              <w:drawing>
+                                <wp:inline distT="0" distB="0" distL="0" distR="0" wp14:anchorId="2C6F947A" wp14:editId="6918BA32">
+                                  <wp:extent cx="2484120" cy="2689856"/>
+                                  <wp:effectExtent l="0" t="0" r="5080" b="3175"/>
+                                  <wp:docPr id="77" name="Picture 77"/>
+                                  <wp:cNvGraphicFramePr>
+                                    <a:graphicFrameLocks xmlns:a="http://schemas.openxmlformats.org/drawingml/2006/main" noChangeAspect="1"/>
+                                  </wp:cNvGraphicFramePr>
+                                  <a:graphic xmlns:a="http://schemas.openxmlformats.org/drawingml/2006/main">
+                                    <a:graphicData uri="http://schemas.openxmlformats.org/drawingml/2006/picture">
+                                      <pic:pic xmlns:pic="http://schemas.openxmlformats.org/drawingml/2006/picture">
+                                        <pic:nvPicPr>
+                                          <pic:cNvPr id="73" name="Picture 73"/>
+                                          <pic:cNvPicPr/>
+                                        </pic:nvPicPr>
+                                        <pic:blipFill>
+                                          <a:blip r:embed="rId12">
+                                            <a:extLst>
+                                              <a:ext uri="{28A0092B-C50C-407E-A947-70E740481C1C}">
+                                                <a14:useLocalDpi xmlns:a14="http://schemas.microsoft.com/office/drawing/2010/main" val="0"/>
+                                              </a:ext>
+                                            </a:extLst>
+                                          </a:blip>
+                                          <a:stretch>
+                                            <a:fillRect/>
+                                          </a:stretch>
+                                        </pic:blipFill>
+                                        <pic:spPr>
+                                          <a:xfrm>
+                                            <a:off x="0" y="0"/>
+                                            <a:ext cx="2504951" cy="2712412"/>
+                                          </a:xfrm>
+                                          <a:prstGeom prst="rect">
+                                            <a:avLst/>
+                                          </a:prstGeom>
+                                        </pic:spPr>
+                                      </pic:pic>
+                                    </a:graphicData>
+                                  </a:graphic>
+                                </wp:inline>
+                              </w:drawing>
+                            </w:r>
+                          </w:p>
                         </w:txbxContent>
                       </wps:txbx>
                       <wps:bodyPr rot="0" spcFirstLastPara="0" vertOverflow="overflow" horzOverflow="overflow" vert="horz" wrap="square" lIns="91440" tIns="45720" rIns="91440" bIns="45720" numCol="1" spcCol="0" rtlCol="0" fromWordArt="0" anchor="t" anchorCtr="0" forceAA="0" compatLnSpc="1">
@@ -2658,19 +2731,121 @@
                     </wps:wsp>
                   </a:graphicData>
                 </a:graphic>
+                <wp14:sizeRelH relativeFrom="margin">
+                  <wp14:pctWidth>0</wp14:pctWidth>
+                </wp14:sizeRelH>
+                <wp14:sizeRelV relativeFrom="margin">
+                  <wp14:pctHeight>0</wp14:pctHeight>
+                </wp14:sizeRelV>
               </wp:anchor>
             </w:drawing>
           </mc:Choice>
           <mc:Fallback>
             <w:pict>
-              <v:shapetype w14:anchorId="7A5E58E7" id="_x0000_t202" coordsize="21600,21600" o:spt="202" path="m,l,21600r21600,l21600,xe">
+              <v:shapetype w14:anchorId="1054C35D" id="_x0000_t202" coordsize="21600,21600" o:spt="202" path="m,l,21600r21600,l21600,xe">
                 <v:stroke joinstyle="miter"/>
                 <v:path gradientshapeok="t" o:connecttype="rect"/>
               </v:shapetype>
-              <v:shape id="Text Box 12" o:spid="_x0000_s1026" type="#_x0000_t202" style="position:absolute;left:0;text-align:left;margin-left:3.75pt;margin-top:-12.3pt;width:426pt;height:212.4pt;z-index:251659264;visibility:visible;mso-wrap-style:square;mso-wrap-distance-left:9pt;mso-wrap-distance-top:0;mso-wrap-distance-right:9pt;mso-wrap-distance-bottom:0;mso-position-horizontal:absolute;mso-position-horizontal-relative:text;mso-position-vertical:absolute;mso-position-vertical-relative:text;v-text-anchor:top" o:gfxdata="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" filled="f" stroked="f" strokeweight=".5pt">
+              <v:shape id="Text Box 68" o:spid="_x0000_s1026" type="#_x0000_t202" style="position:absolute;left:0;text-align:left;margin-left:.15pt;margin-top:-.3pt;width:444pt;height:244.2pt;z-index:251677696;visibility:visible;mso-wrap-style:square;mso-width-percent:0;mso-height-percent:0;mso-wrap-distance-left:9pt;mso-wrap-distance-top:0;mso-wrap-distance-right:9pt;mso-wrap-distance-bottom:0;mso-position-horizontal:absolute;mso-position-horizontal-relative:text;mso-position-vertical:absolute;mso-position-vertical-relative:text;mso-width-percent:0;mso-height-percent:0;mso-width-relative:margin;mso-height-relative:margin;v-text-anchor:top" o:gfxdata="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" filled="f" stroked="f" strokeweight=".5pt">
                 <v:textbox>
                   <w:txbxContent>
-                    <w:p/>
+                    <w:p>
+                      <w:pPr>
+                        <w:jc w:val="center"/>
+                      </w:pPr>
+                      <w:r>
+                        <w:rPr>
+                          <w:noProof/>
+                        </w:rPr>
+                        <w:drawing>
+                          <wp:inline distT="0" distB="0" distL="0" distR="0" wp14:anchorId="555F9284" wp14:editId="69645874">
+                            <wp:extent cx="2606040" cy="2700920"/>
+                            <wp:effectExtent l="0" t="0" r="0" b="4445"/>
+                            <wp:docPr id="76" name="Picture 76"/>
+                            <wp:cNvGraphicFramePr>
+                              <a:graphicFrameLocks xmlns:a="http://schemas.openxmlformats.org/drawingml/2006/main" noChangeAspect="1"/>
+                            </wp:cNvGraphicFramePr>
+                            <a:graphic xmlns:a="http://schemas.openxmlformats.org/drawingml/2006/main">
+                              <a:graphicData uri="http://schemas.openxmlformats.org/drawingml/2006/picture">
+                                <pic:pic xmlns:pic="http://schemas.openxmlformats.org/drawingml/2006/picture">
+                                  <pic:nvPicPr>
+                                    <pic:cNvPr id="71" name="Picture 71"/>
+                                    <pic:cNvPicPr/>
+                                  </pic:nvPicPr>
+                                  <pic:blipFill>
+                                    <a:blip r:embed="rId11">
+                                      <a:extLst>
+                                        <a:ext uri="{28A0092B-C50C-407E-A947-70E740481C1C}">
+                                          <a14:useLocalDpi xmlns:a14="http://schemas.microsoft.com/office/drawing/2010/main" val="0"/>
+                                        </a:ext>
+                                      </a:extLst>
+                                    </a:blip>
+                                    <a:stretch>
+                                      <a:fillRect/>
+                                    </a:stretch>
+                                  </pic:blipFill>
+                                  <pic:spPr>
+                                    <a:xfrm>
+                                      <a:off x="0" y="0"/>
+                                      <a:ext cx="2645219" cy="2741525"/>
+                                    </a:xfrm>
+                                    <a:prstGeom prst="rect">
+                                      <a:avLst/>
+                                    </a:prstGeom>
+                                  </pic:spPr>
+                                </pic:pic>
+                              </a:graphicData>
+                            </a:graphic>
+                          </wp:inline>
+                        </w:drawing>
+                      </w:r>
+                      <w:r>
+                        <w:rPr>
+                          <w:noProof/>
+                        </w:rPr>
+                        <w:drawing>
+                          <wp:inline distT="0" distB="0" distL="0" distR="0" wp14:anchorId="2C6F947A" wp14:editId="6918BA32">
+                            <wp:extent cx="2484120" cy="2689856"/>
+                            <wp:effectExtent l="0" t="0" r="5080" b="3175"/>
+                            <wp:docPr id="77" name="Picture 77"/>
+                            <wp:cNvGraphicFramePr>
+                              <a:graphicFrameLocks xmlns:a="http://schemas.openxmlformats.org/drawingml/2006/main" noChangeAspect="1"/>
+                            </wp:cNvGraphicFramePr>
+                            <a:graphic xmlns:a="http://schemas.openxmlformats.org/drawingml/2006/main">
+                              <a:graphicData uri="http://schemas.openxmlformats.org/drawingml/2006/picture">
+                                <pic:pic xmlns:pic="http://schemas.openxmlformats.org/drawingml/2006/picture">
+                                  <pic:nvPicPr>
+                                    <pic:cNvPr id="73" name="Picture 73"/>
+                                    <pic:cNvPicPr/>
+                                  </pic:nvPicPr>
+                                  <pic:blipFill>
+                                    <a:blip r:embed="rId12">
+                                      <a:extLst>
+                                        <a:ext uri="{28A0092B-C50C-407E-A947-70E740481C1C}">
+                                          <a14:useLocalDpi xmlns:a14="http://schemas.microsoft.com/office/drawing/2010/main" val="0"/>
+                                        </a:ext>
+                                      </a:extLst>
+                                    </a:blip>
+                                    <a:stretch>
+                                      <a:fillRect/>
+                                    </a:stretch>
+                                  </pic:blipFill>
+                                  <pic:spPr>
+                                    <a:xfrm>
+                                      <a:off x="0" y="0"/>
+                                      <a:ext cx="2504951" cy="2712412"/>
+                                    </a:xfrm>
+                                    <a:prstGeom prst="rect">
+                                      <a:avLst/>
+                                    </a:prstGeom>
+                                  </pic:spPr>
+                                </pic:pic>
+                              </a:graphicData>
+                            </a:graphic>
+                          </wp:inline>
+                        </w:drawing>
+                      </w:r>
+                    </w:p>
                   </w:txbxContent>
                 </v:textbox>
               </v:shape>
@@ -2678,144 +2853,292 @@
           </mc:Fallback>
         </mc:AlternateContent>
       </w:r>
+    </w:p>
+    <w:p>
+      <w:pPr>
+        <w:pStyle w:val="NoiDung"/>
+        <w:jc w:val="left"/>
+      </w:pPr>
+    </w:p>
+    <w:p>
+      <w:pPr>
+        <w:pStyle w:val="NoiDung"/>
+        <w:jc w:val="left"/>
+      </w:pPr>
+    </w:p>
+    <w:p>
+      <w:pPr>
+        <w:pStyle w:val="NoiDung"/>
+        <w:jc w:val="left"/>
+      </w:pPr>
+    </w:p>
+    <w:p>
+      <w:pPr>
+        <w:pStyle w:val="NoiDung"/>
+        <w:jc w:val="left"/>
+      </w:pPr>
+    </w:p>
+    <w:p>
+      <w:pPr>
+        <w:pStyle w:val="NoiDung"/>
+        <w:jc w:val="left"/>
+      </w:pPr>
+    </w:p>
+    <w:p>
+      <w:pPr>
+        <w:pStyle w:val="NoiDung"/>
+        <w:jc w:val="left"/>
+      </w:pPr>
+    </w:p>
+    <w:p>
+      <w:pPr>
+        <w:pStyle w:val="NoiDung"/>
+        <w:jc w:val="left"/>
+      </w:pPr>
+    </w:p>
+    <w:p>
+      <w:pPr>
+        <w:pStyle w:val="NoiDung"/>
+        <w:jc w:val="left"/>
+      </w:pPr>
       <w:r>
         <w:rPr>
           <w:noProof/>
         </w:rPr>
-        <w:drawing>
-          <wp:inline distT="0" distB="0" distL="0" distR="0" wp14:anchorId="17AEF3B5" wp14:editId="15D26DEC">
-            <wp:extent cx="2589703" cy="2407756"/>
-            <wp:effectExtent l="0" t="0" r="1270" b="5715"/>
-            <wp:docPr id="10" name="Picture 10"/>
-            <wp:cNvGraphicFramePr>
-              <a:graphicFrameLocks xmlns:a="http://schemas.openxmlformats.org/drawingml/2006/main" noChangeAspect="1"/>
-            </wp:cNvGraphicFramePr>
-            <a:graphic xmlns:a="http://schemas.openxmlformats.org/drawingml/2006/main">
-              <a:graphicData uri="http://schemas.openxmlformats.org/drawingml/2006/picture">
-                <pic:pic xmlns:pic="http://schemas.openxmlformats.org/drawingml/2006/picture">
-                  <pic:nvPicPr>
-                    <pic:cNvPr id="10" name="Picture 10"/>
-                    <pic:cNvPicPr/>
-                  </pic:nvPicPr>
-                  <pic:blipFill>
-                    <a:blip r:embed="rId11">
-                      <a:extLst>
-                        <a:ext uri="{28A0092B-C50C-407E-A947-70E740481C1C}">
-                          <a14:useLocalDpi xmlns:a14="http://schemas.microsoft.com/office/drawing/2010/main" val="0"/>
-                        </a:ext>
-                      </a:extLst>
-                    </a:blip>
-                    <a:stretch>
-                      <a:fillRect/>
-                    </a:stretch>
-                  </pic:blipFill>
-                  <pic:spPr>
-                    <a:xfrm>
-                      <a:off x="0" y="0"/>
-                      <a:ext cx="2716180" cy="2525347"/>
-                    </a:xfrm>
-                    <a:prstGeom prst="rect">
-                      <a:avLst/>
-                    </a:prstGeom>
-                  </pic:spPr>
-                </pic:pic>
-              </a:graphicData>
-            </a:graphic>
-          </wp:inline>
-        </w:drawing>
+        <mc:AlternateContent>
+          <mc:Choice Requires="wps">
+            <w:drawing>
+              <wp:anchor distT="0" distB="0" distL="114300" distR="114300" simplePos="0" relativeHeight="251681792" behindDoc="0" locked="0" layoutInCell="1" allowOverlap="1" wp14:anchorId="30718684" wp14:editId="48AB8999">
+                <wp:simplePos x="0" y="0"/>
+                <wp:positionH relativeFrom="column">
+                  <wp:posOffset>3529965</wp:posOffset>
+                </wp:positionH>
+                <wp:positionV relativeFrom="paragraph">
+                  <wp:posOffset>125730</wp:posOffset>
+                </wp:positionV>
+                <wp:extent cx="1310640" cy="274320"/>
+                <wp:effectExtent l="0" t="0" r="0" b="0"/>
+                <wp:wrapNone/>
+                <wp:docPr id="75" name="Text Box 75"/>
+                <wp:cNvGraphicFramePr/>
+                <a:graphic xmlns:a="http://schemas.openxmlformats.org/drawingml/2006/main">
+                  <a:graphicData uri="http://schemas.microsoft.com/office/word/2010/wordprocessingShape">
+                    <wps:wsp>
+                      <wps:cNvSpPr txBox="1"/>
+                      <wps:spPr>
+                        <a:xfrm>
+                          <a:off x="0" y="0"/>
+                          <a:ext cx="1310640" cy="274320"/>
+                        </a:xfrm>
+                        <a:prstGeom prst="rect">
+                          <a:avLst/>
+                        </a:prstGeom>
+                        <a:noFill/>
+                        <a:ln w="6350">
+                          <a:noFill/>
+                        </a:ln>
+                      </wps:spPr>
+                      <wps:txbx>
+                        <w:txbxContent>
+                          <w:p>
+                            <w:pPr>
+                              <w:pStyle w:val="NoiDung"/>
+                            </w:pPr>
+                            <w:r>
+                              <w:t>(</w:t>
+                            </w:r>
+                            <w:r>
+                              <w:rPr>
+                                <w:lang w:val="en-US"/>
+                              </w:rPr>
+                              <w:t>b</w:t>
+                            </w:r>
+                            <w:r>
+                              <w:t>)</w:t>
+                            </w:r>
+                          </w:p>
+                        </w:txbxContent>
+                      </wps:txbx>
+                      <wps:bodyPr rot="0" spcFirstLastPara="0" vertOverflow="overflow" horzOverflow="overflow" vert="horz" wrap="square" lIns="91440" tIns="45720" rIns="91440" bIns="45720" numCol="1" spcCol="0" rtlCol="0" fromWordArt="0" anchor="t" anchorCtr="0" forceAA="0" compatLnSpc="1">
+                        <a:prstTxWarp prst="textNoShape">
+                          <a:avLst/>
+                        </a:prstTxWarp>
+                        <a:noAutofit/>
+                      </wps:bodyPr>
+                    </wps:wsp>
+                  </a:graphicData>
+                </a:graphic>
+                <wp14:sizeRelH relativeFrom="margin">
+                  <wp14:pctWidth>0</wp14:pctWidth>
+                </wp14:sizeRelH>
+                <wp14:sizeRelV relativeFrom="margin">
+                  <wp14:pctHeight>0</wp14:pctHeight>
+                </wp14:sizeRelV>
+              </wp:anchor>
+            </w:drawing>
+          </mc:Choice>
+          <mc:Fallback>
+            <w:pict>
+              <v:shape w14:anchorId="30718684" id="Text Box 75" o:spid="_x0000_s1027" type="#_x0000_t202" style="position:absolute;left:0;text-align:left;margin-left:277.95pt;margin-top:9.9pt;width:103.2pt;height:21.6pt;z-index:251681792;visibility:visible;mso-wrap-style:square;mso-width-percent:0;mso-height-percent:0;mso-wrap-distance-left:9pt;mso-wrap-distance-top:0;mso-wrap-distance-right:9pt;mso-wrap-distance-bottom:0;mso-position-horizontal:absolute;mso-position-horizontal-relative:text;mso-position-vertical:absolute;mso-position-vertical-relative:text;mso-width-percent:0;mso-height-percent:0;mso-width-relative:margin;mso-height-relative:margin;v-text-anchor:top" o:gfxdata="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" filled="f" stroked="f" strokeweight=".5pt">
+                <v:textbox>
+                  <w:txbxContent>
+                    <w:p>
+                      <w:pPr>
+                        <w:pStyle w:val="NoiDung"/>
+                      </w:pPr>
+                      <w:r>
+                        <w:t>(</w:t>
+                      </w:r>
+                      <w:r>
+                        <w:rPr>
+                          <w:lang w:val="en-US"/>
+                        </w:rPr>
+                        <w:t>b</w:t>
+                      </w:r>
+                      <w:r>
+                        <w:t>)</w:t>
+                      </w:r>
+                    </w:p>
+                  </w:txbxContent>
+                </v:textbox>
+              </v:shape>
+            </w:pict>
+          </mc:Fallback>
+        </mc:AlternateContent>
       </w:r>
       <w:r>
         <w:rPr>
           <w:noProof/>
         </w:rPr>
-        <w:drawing>
-          <wp:inline distT="0" distB="0" distL="0" distR="0" wp14:anchorId="1BB2FFE5" wp14:editId="330D93FF">
-            <wp:extent cx="2262719" cy="2369185"/>
-            <wp:effectExtent l="0" t="0" r="0" b="5715"/>
-            <wp:docPr id="11" name="Picture 11"/>
-            <wp:cNvGraphicFramePr>
-              <a:graphicFrameLocks xmlns:a="http://schemas.openxmlformats.org/drawingml/2006/main" noChangeAspect="1"/>
-            </wp:cNvGraphicFramePr>
-            <a:graphic xmlns:a="http://schemas.openxmlformats.org/drawingml/2006/main">
-              <a:graphicData uri="http://schemas.openxmlformats.org/drawingml/2006/picture">
-                <pic:pic xmlns:pic="http://schemas.openxmlformats.org/drawingml/2006/picture">
-                  <pic:nvPicPr>
-                    <pic:cNvPr id="11" name="Picture 11"/>
-                    <pic:cNvPicPr/>
-                  </pic:nvPicPr>
-                  <pic:blipFill>
-                    <a:blip r:embed="rId12">
-                      <a:extLst>
-                        <a:ext uri="{28A0092B-C50C-407E-A947-70E740481C1C}">
-                          <a14:useLocalDpi xmlns:a14="http://schemas.microsoft.com/office/drawing/2010/main" val="0"/>
-                        </a:ext>
-                      </a:extLst>
-                    </a:blip>
-                    <a:stretch>
-                      <a:fillRect/>
-                    </a:stretch>
-                  </pic:blipFill>
-                  <pic:spPr>
-                    <a:xfrm>
-                      <a:off x="0" y="0"/>
-                      <a:ext cx="2289571" cy="2397300"/>
-                    </a:xfrm>
-                    <a:prstGeom prst="rect">
-                      <a:avLst/>
-                    </a:prstGeom>
-                  </pic:spPr>
-                </pic:pic>
-              </a:graphicData>
-            </a:graphic>
-          </wp:inline>
-        </w:drawing>
+        <mc:AlternateContent>
+          <mc:Choice Requires="wps">
+            <w:drawing>
+              <wp:anchor distT="0" distB="0" distL="114300" distR="114300" simplePos="0" relativeHeight="251679744" behindDoc="0" locked="0" layoutInCell="1" allowOverlap="1" wp14:anchorId="321376E4" wp14:editId="01EF9394">
+                <wp:simplePos x="0" y="0"/>
+                <wp:positionH relativeFrom="column">
+                  <wp:posOffset>931545</wp:posOffset>
+                </wp:positionH>
+                <wp:positionV relativeFrom="paragraph">
+                  <wp:posOffset>125095</wp:posOffset>
+                </wp:positionV>
+                <wp:extent cx="1310640" cy="274320"/>
+                <wp:effectExtent l="0" t="0" r="0" b="0"/>
+                <wp:wrapNone/>
+                <wp:docPr id="74" name="Text Box 74"/>
+                <wp:cNvGraphicFramePr/>
+                <a:graphic xmlns:a="http://schemas.openxmlformats.org/drawingml/2006/main">
+                  <a:graphicData uri="http://schemas.microsoft.com/office/word/2010/wordprocessingShape">
+                    <wps:wsp>
+                      <wps:cNvSpPr txBox="1"/>
+                      <wps:spPr>
+                        <a:xfrm>
+                          <a:off x="0" y="0"/>
+                          <a:ext cx="1310640" cy="274320"/>
+                        </a:xfrm>
+                        <a:prstGeom prst="rect">
+                          <a:avLst/>
+                        </a:prstGeom>
+                        <a:noFill/>
+                        <a:ln w="6350">
+                          <a:noFill/>
+                        </a:ln>
+                      </wps:spPr>
+                      <wps:txbx>
+                        <w:txbxContent>
+                          <w:p>
+                            <w:pPr>
+                              <w:pStyle w:val="NoiDung"/>
+                            </w:pPr>
+                            <w:r>
+                              <w:t>(a)</w:t>
+                            </w:r>
+                          </w:p>
+                        </w:txbxContent>
+                      </wps:txbx>
+                      <wps:bodyPr rot="0" spcFirstLastPara="0" vertOverflow="overflow" horzOverflow="overflow" vert="horz" wrap="square" lIns="91440" tIns="45720" rIns="91440" bIns="45720" numCol="1" spcCol="0" rtlCol="0" fromWordArt="0" anchor="t" anchorCtr="0" forceAA="0" compatLnSpc="1">
+                        <a:prstTxWarp prst="textNoShape">
+                          <a:avLst/>
+                        </a:prstTxWarp>
+                        <a:noAutofit/>
+                      </wps:bodyPr>
+                    </wps:wsp>
+                  </a:graphicData>
+                </a:graphic>
+                <wp14:sizeRelH relativeFrom="margin">
+                  <wp14:pctWidth>0</wp14:pctWidth>
+                </wp14:sizeRelH>
+                <wp14:sizeRelV relativeFrom="margin">
+                  <wp14:pctHeight>0</wp14:pctHeight>
+                </wp14:sizeRelV>
+              </wp:anchor>
+            </w:drawing>
+          </mc:Choice>
+          <mc:Fallback>
+            <w:pict>
+              <v:shape w14:anchorId="321376E4" id="Text Box 74" o:spid="_x0000_s1028" type="#_x0000_t202" style="position:absolute;left:0;text-align:left;margin-left:73.35pt;margin-top:9.85pt;width:103.2pt;height:21.6pt;z-index:251679744;visibility:visible;mso-wrap-style:square;mso-width-percent:0;mso-height-percent:0;mso-wrap-distance-left:9pt;mso-wrap-distance-top:0;mso-wrap-distance-right:9pt;mso-wrap-distance-bottom:0;mso-position-horizontal:absolute;mso-position-horizontal-relative:text;mso-position-vertical:absolute;mso-position-vertical-relative:text;mso-width-percent:0;mso-height-percent:0;mso-width-relative:margin;mso-height-relative:margin;v-text-anchor:top" o:gfxdata="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" filled="f" stroked="f" strokeweight=".5pt">
+                <v:textbox>
+                  <w:txbxContent>
+                    <w:p>
+                      <w:pPr>
+                        <w:pStyle w:val="NoiDung"/>
+                      </w:pPr>
+                      <w:r>
+                        <w:t>(a)</w:t>
+                      </w:r>
+                    </w:p>
+                  </w:txbxContent>
+                </v:textbox>
+              </v:shape>
+            </w:pict>
+          </mc:Fallback>
+        </mc:AlternateContent>
       </w:r>
     </w:p>
     <w:p>
       <w:pPr>
         <w:pStyle w:val="TenHinh"/>
+        <w:rPr>
+          <w:lang w:val="vi-VN"/>
+        </w:rPr>
       </w:pPr>
       <w:bookmarkStart w:id="8" w:name="fig_featuremap"/>
       <w:r>
-        <w:t xml:space="preserve">Hình bên trái là các feature map sau khi đi qua các khổi Convolution của mạng ResNet18 và bên phải là các feature map sau khi </w:t>
+        <w:t xml:space="preserve">Minh </w:t>
       </w:r>
       <w:proofErr w:type="spellStart"/>
       <w:r>
-        <w:t>đi</w:t>
+        <w:t>hoạ</w:t>
       </w:r>
       <w:proofErr w:type="spellEnd"/>
       <w:r>
-        <w:t xml:space="preserve"> qua </w:t>
+        <w:rPr>
+          <w:lang w:val="vi-VN"/>
+        </w:rPr>
+        <w:t xml:space="preserve"> các feature map sau khi đi qua (a) VGG16 và (b) ResNet18.</w:t>
+      </w:r>
+    </w:p>
+    <w:bookmarkEnd w:id="8"/>
+    <w:p>
+      <w:pPr>
+        <w:pStyle w:val="MucPhu1"/>
+        <w:rPr>
+          <w:lang w:val="vi-VN"/>
+        </w:rPr>
+      </w:pPr>
+      <w:r>
+        <w:t xml:space="preserve">Metrics </w:t>
       </w:r>
       <w:proofErr w:type="spellStart"/>
       <w:r>
-        <w:t>mạng</w:t>
+        <w:t>đánh</w:t>
       </w:r>
       <w:proofErr w:type="spellEnd"/>
       <w:r>
-        <w:t xml:space="preserve"> VGG16</w:t>
-      </w:r>
-      <w:bookmarkEnd w:id="8"/>
-      <w:r>
-        <w:rPr>
-          <w:lang w:val="vi-VN"/>
-        </w:rPr>
-        <w:t>.</w:t>
-      </w:r>
-    </w:p>
-    <w:p>
-      <w:pPr>
-        <w:pStyle w:val="MucPhu1"/>
-        <w:rPr>
-          <w:lang w:val="vi-VN"/>
-        </w:rPr>
-      </w:pPr>
-      <w:r>
-        <w:t xml:space="preserve">Metrics </w:t>
+        <w:t xml:space="preserve"> </w:t>
       </w:r>
       <w:proofErr w:type="spellStart"/>
       <w:r>
-        <w:t>đánh</w:t>
+        <w:t>giá</w:t>
       </w:r>
       <w:proofErr w:type="spellEnd"/>
       <w:r>
@@ -2823,7 +3146,7 @@
       </w:r>
       <w:proofErr w:type="spellStart"/>
       <w:r>
-        <w:t>giá</w:t>
+        <w:t>mô</w:t>
       </w:r>
       <w:proofErr w:type="spellEnd"/>
       <w:r>
@@ -2831,27 +3154,16 @@
       </w:r>
       <w:proofErr w:type="spellStart"/>
       <w:r>
-        <w:t>mô</w:t>
+        <w:t>hình</w:t>
       </w:r>
       <w:proofErr w:type="spellEnd"/>
-      <w:r>
-        <w:t xml:space="preserve"> </w:t>
-      </w:r>
-      <w:proofErr w:type="spellStart"/>
-      <w:r>
-        <w:t>hình</w:t>
-      </w:r>
-      <w:proofErr w:type="spellEnd"/>
     </w:p>
     <w:p>
       <w:pPr>
         <w:pStyle w:val="NoiDung"/>
       </w:pPr>
       <w:r>
-        <w:t xml:space="preserve">Vì tập dữ liệu được sử dụng không được cân bằng nên để có thể đánh giá mô hình một cách chính xác nhất ta phải sử dụng chỉ số Area Under the Curve (AUC) hay còn gọi là Average presion (AP). </w:t>
-      </w:r>
-      <w:r>
-        <w:t>Đại lượng này là diện tích nằm bên dưới Precision-Recall Curve. Giá trị này là số dương nhỏ hơn hoặc bằng một. Giá trị này càng lớn thì mô hình càng tốt.</w:t>
+        <w:t xml:space="preserve">Sau khi hoàn tất quá trình huấn luyện, hiệu suất của hai mạng VGG16 và ResNet18 được đánh giá trên các chỉ số hiệu suất sau đây: precision, recall, F1 score và Area Under the Curve (AUC) hay còn gọi là Average precision (AP). </w:t>
       </w:r>
     </w:p>
     <w:p>
@@ -2859,37 +3171,21 @@
         <w:pStyle w:val="NoiDung"/>
       </w:pPr>
       <w:r>
-        <w:t xml:space="preserve"> Precision thể hiện độ chính xác của mô hình trong khi Recall thể hiện độ nhạy của mô hình trong việc phân loại dữ liệu. Giá trị của precision và recall sẽ thay đổi dựa trên các giá trị threshold khác nhau</w:t>
-      </w:r>
-      <w:r>
-        <w:t xml:space="preserve">, thông thường khi precision cao thì recall sẽ thấp và ngược lại. Ứng với mỗi threshold, ta sẽ thu được một cặp (precision, recall). Biểu diễn các điểm (precision, recall) trên đồ thị khi thay đổi threshold từ 0 đến 1 ta sẽ thu được một đường gọi là Precision – Recall Curve hay PR curve. </w:t>
-      </w:r>
-      <w:r>
-        <w:t xml:space="preserve">Hình </w:t>
-      </w:r>
-      <w:r>
-        <w:fldChar w:fldCharType="begin"/>
-      </w:r>
-      <w:r>
-        <w:instrText xml:space="preserve"> HYPERLINK  \l "fig_auc" </w:instrText>
-      </w:r>
-      <w:r>
-        <w:fldChar w:fldCharType="separate"/>
-      </w:r>
-      <w:r>
-        <w:rPr>
-          <w:rStyle w:val="Hyperlink"/>
-        </w:rPr>
-        <w:t>6</w:t>
-      </w:r>
-      <w:r>
-        <w:fldChar w:fldCharType="end"/>
-      </w:r>
-      <w:r>
-        <w:t xml:space="preserve"> là ví dụ về PR curve và </w:t>
-      </w:r>
-      <w:r>
-        <w:t xml:space="preserve">AUC. </w:t>
+        <w:t>Đại lượng</w:t>
+      </w:r>
+      <w:r>
+        <w:t xml:space="preserve"> AUC</w:t>
+      </w:r>
+      <w:r>
+        <w:t xml:space="preserve"> này là diện tích nằm bên dưới Precision-Recall Curve. Giá trị này là số dương nhỏ hơn hoặc bằng một. Giá trị này càng lớn thì mô hình càng tốt.</w:t>
+      </w:r>
+    </w:p>
+    <w:p>
+      <w:pPr>
+        <w:pStyle w:val="NoiDung"/>
+      </w:pPr>
+      <w:r>
+        <w:t xml:space="preserve"> Precision thể hiện độ chính xác của mô hình trong khi Recall thể hiện độ nhạy của mô hình trong việc phân loại dữ liệu. Giá trị của precision và recall sẽ thay đổi dựa trên các giá trị threshold khác nhau, thông thường khi precision cao thì recall sẽ thấp và ngược lại. Ứng với mỗi threshold, ta sẽ thu được một cặp (precision, recall). Biểu diễn các điểm (precision, recall) trên đồ thị khi thay đổi threshold từ 0 đến 1 ta sẽ thu được một đường gọi là Precision – Recall Curve hay PR curve. </w:t>
       </w:r>
     </w:p>
     <w:p>
@@ -3080,6 +3376,7 @@
         </w:rPr>
       </w:pPr>
       <w:r>
+        <w:lastRenderedPageBreak/>
         <w:tab/>
       </w:r>
       <w:r>
@@ -3201,19 +3498,7 @@
           <w:rFonts w:eastAsiaTheme="minorEastAsia"/>
         </w:rPr>
         <w:tab/>
-        <w:t>(</w:t>
-      </w:r>
-      <w:r>
-        <w:rPr>
-          <w:rFonts w:eastAsiaTheme="minorEastAsia"/>
-        </w:rPr>
-        <w:t>2</w:t>
-      </w:r>
-      <w:r>
-        <w:rPr>
-          <w:rFonts w:eastAsiaTheme="minorEastAsia"/>
-        </w:rPr>
-        <w:t>)</w:t>
+        <w:t>(2)</w:t>
       </w:r>
     </w:p>
     <w:p>
@@ -3392,19 +3677,7 @@
           <w:rFonts w:eastAsiaTheme="minorEastAsia"/>
         </w:rPr>
         <w:tab/>
-        <w:t>(</w:t>
-      </w:r>
-      <w:r>
-        <w:rPr>
-          <w:rFonts w:eastAsiaTheme="minorEastAsia"/>
-        </w:rPr>
-        <w:t>3</w:t>
-      </w:r>
-      <w:r>
-        <w:rPr>
-          <w:rFonts w:eastAsiaTheme="minorEastAsia"/>
-        </w:rPr>
-        <w:t>)</w:t>
+        <w:t>(3)</w:t>
       </w:r>
     </w:p>
     <w:p>
@@ -3628,38 +3901,1623 @@
     <w:p>
       <w:pPr>
         <w:pStyle w:val="NoiDung"/>
-      </w:pPr>
-      <w:r>
-        <w:t>Các giá trị</w:t>
-      </w:r>
-      <w:r>
-        <w:t xml:space="preserve"> true positive (TP), true negative (TN), false positive (FP) và false negative (FN)</w:t>
-      </w:r>
-      <w:r>
-        <w:t xml:space="preserve"> được thu thập từ confusion matrix</w:t>
-      </w:r>
-      <w:r>
-        <w:t xml:space="preserve">. Trong đó, TP được sử dụng để biểu thị số lượng hình ảnh viêm phổi được chẩn đoán là viêm phổi, TN biểu thị số lượng hình ảnh bình thường </w:t>
-      </w:r>
-      <w:r>
+        <w:jc w:val="right"/>
+      </w:pPr>
+      <m:oMath>
+        <m:r>
+          <w:rPr>
+            <w:rFonts w:ascii="Cambria Math" w:hAnsi="Cambria Math"/>
+          </w:rPr>
+          <m:t>F1=</m:t>
+        </m:r>
+        <m:f>
+          <m:fPr>
+            <m:ctrlPr>
+              <w:rPr>
+                <w:rFonts w:ascii="Cambria Math" w:hAnsi="Cambria Math"/>
+                <w:i/>
+              </w:rPr>
+            </m:ctrlPr>
+          </m:fPr>
+          <m:num>
+            <m:r>
+              <w:rPr>
+                <w:rFonts w:ascii="Cambria Math" w:hAnsi="Cambria Math"/>
+              </w:rPr>
+              <m:t>2*Precision*Recall</m:t>
+            </m:r>
+          </m:num>
+          <m:den>
+            <m:r>
+              <w:rPr>
+                <w:rFonts w:ascii="Cambria Math" w:hAnsi="Cambria Math"/>
+              </w:rPr>
+              <m:t>Precision + Recall</m:t>
+            </m:r>
+          </m:den>
+        </m:f>
+        <m:r>
+          <w:rPr>
+            <w:rFonts w:ascii="Cambria Math" w:hAnsi="Cambria Math"/>
+          </w:rPr>
+          <m:t xml:space="preserve"> </m:t>
+        </m:r>
+      </m:oMath>
+      <w:r>
+        <w:tab/>
+      </w:r>
+      <w:r>
+        <w:rPr>
+          <w:rFonts w:eastAsiaTheme="minorEastAsia"/>
+        </w:rPr>
+        <w:tab/>
+      </w:r>
+      <w:r>
+        <w:rPr>
+          <w:rFonts w:eastAsiaTheme="minorEastAsia"/>
+        </w:rPr>
+        <w:tab/>
+      </w:r>
+      <w:r>
+        <w:rPr>
+          <w:rFonts w:eastAsiaTheme="minorEastAsia"/>
+        </w:rPr>
+        <w:tab/>
+        <w:t>(</w:t>
+      </w:r>
+      <w:r>
+        <w:rPr>
+          <w:rFonts w:eastAsiaTheme="minorEastAsia"/>
+        </w:rPr>
+        <w:t>4</w:t>
+      </w:r>
+      <w:r>
+        <w:rPr>
+          <w:rFonts w:eastAsiaTheme="minorEastAsia"/>
+        </w:rPr>
+        <w:t>)</w:t>
+      </w:r>
+    </w:p>
+    <w:p>
+      <w:pPr>
+        <w:pStyle w:val="NoiDung"/>
+      </w:pPr>
+      <w:r>
+        <w:t xml:space="preserve">Các giá trị true positive (TP), true negative (TN), false positive (FP) và false negative (FN) được thu thập từ confusion matrix. Trong đó, TP được sử dụng để biểu thị số lượng hình ảnh viêm phổi được chẩn đoán là viêm phổi, TN biểu thị số lượng hình ảnh bình thường được chẩn đoán là bình thường, FP biểu thị số lượng hình ảnh bình thường được chẩn đoán là viêm phổi và FN biểu thị số lượng hình ảnh viêm phổi được chuẩn đoán là bình thường. </w:t>
+      </w:r>
+    </w:p>
+    <w:p>
+      <w:pPr>
+        <w:pStyle w:val="MucChinh"/>
+      </w:pPr>
+      <w:r>
+        <w:t>Kết quả</w:t>
+      </w:r>
+    </w:p>
+    <w:p>
+      <w:pPr>
+        <w:pStyle w:val="NoiDung"/>
+      </w:pPr>
+      <w:r>
+        <w:t xml:space="preserve">Để có được kết quả tốt nhất, các siêu tham số đã được tinh chỉnh nhiều lần trong </w:t>
+      </w:r>
+      <w:r>
+        <w:t xml:space="preserve">quá trình huấn luyện. Trong quá trình huấn luyện, tác giả có sử dụng kỹ thuật EarlyStopping và lưu các giá trị trọng số tốt </w:t>
+      </w:r>
+      <w:r>
+        <w:t>nhất của mô hình.</w:t>
+      </w:r>
+      <w:r>
+        <w:t xml:space="preserve"> </w:t>
+      </w:r>
+      <w:r>
+        <w:t xml:space="preserve">Quá trình huấn luyện mạng VGG16 được thể hiện ở Hình </w:t>
+      </w:r>
+      <w:r>
+        <w:fldChar w:fldCharType="begin"/>
+      </w:r>
+      <w:r>
+        <w:instrText xml:space="preserve"> HYPERLINK  \l "fig_trainvgg" </w:instrText>
+      </w:r>
+      <w:r>
+        <w:fldChar w:fldCharType="separate"/>
+      </w:r>
+      <w:r>
+        <w:rPr>
+          <w:rStyle w:val="Hyperlink"/>
+        </w:rPr>
+        <w:t>6</w:t>
+      </w:r>
+      <w:r>
+        <w:fldChar w:fldCharType="end"/>
+      </w:r>
+      <w:r>
+        <w:t xml:space="preserve">, quá trình huấn luyện mạng ResNet18 được thể hiện ở Hình </w:t>
+      </w:r>
+      <w:r>
+        <w:fldChar w:fldCharType="begin"/>
+      </w:r>
+      <w:r>
+        <w:instrText xml:space="preserve"> HYPERLINK  \l "fig_train_resnet" </w:instrText>
+      </w:r>
+      <w:r>
+        <w:fldChar w:fldCharType="separate"/>
+      </w:r>
+      <w:r>
+        <w:rPr>
+          <w:rStyle w:val="Hyperlink"/>
+        </w:rPr>
+        <w:t>7</w:t>
+      </w:r>
+      <w:r>
+        <w:fldChar w:fldCharType="end"/>
+      </w:r>
+      <w:r>
+        <w:t>.</w:t>
+      </w:r>
+      <w:r>
+        <w:t xml:space="preserve"> Các giá trị training AUC, training loss, validation AUC và validation loss của hai mạng được thể hiện ở Bảng </w:t>
+      </w:r>
+      <w:r>
+        <w:fldChar w:fldCharType="begin"/>
+      </w:r>
+      <w:r>
+        <w:instrText>HYPERLINK  \l "table_loss_auc"</w:instrText>
+      </w:r>
+      <w:r>
+        <w:fldChar w:fldCharType="separate"/>
+      </w:r>
+      <w:r>
+        <w:rPr>
+          <w:rStyle w:val="Hyperlink"/>
+        </w:rPr>
+        <w:t>3</w:t>
+      </w:r>
+      <w:r>
+        <w:fldChar w:fldCharType="end"/>
+      </w:r>
+      <w:r>
+        <w:t>.</w:t>
+      </w:r>
+    </w:p>
+    <w:p>
+      <w:pPr>
+        <w:pStyle w:val="NoiDung"/>
+      </w:pPr>
+      <w:r>
+        <w:t xml:space="preserve">Sau khi hoàn tất quả trình huấn luyện, độ chính xác của mạng được đánh giá trên tập test. Precision – Recall curve của hai mạng được thể hiện ở Hình </w:t>
+      </w:r>
+      <w:r>
+        <w:fldChar w:fldCharType="begin"/>
+      </w:r>
+      <w:r>
+        <w:instrText xml:space="preserve"> HYPERLINK  \l "fig_prc" </w:instrText>
+      </w:r>
+      <w:r>
+        <w:fldChar w:fldCharType="separate"/>
+      </w:r>
+      <w:r>
+        <w:rPr>
+          <w:rStyle w:val="Hyperlink"/>
+        </w:rPr>
+        <w:t>8</w:t>
+      </w:r>
+      <w:r>
+        <w:fldChar w:fldCharType="end"/>
+      </w:r>
+      <w:r>
+        <w:t xml:space="preserve">. Giá trị AUC của VGG16 = 0.992 và giá trị AUC của ResNet18 = 0.988. </w:t>
+      </w:r>
+    </w:p>
+    <w:p>
+      <w:pPr>
+        <w:pStyle w:val="NoiDung"/>
+      </w:pPr>
+      <w:r>
+        <w:t xml:space="preserve">Các chỉ số AUC, precision, recall, F1 score được thể hiện ở Bảng </w:t>
+      </w:r>
+      <w:r>
+        <w:fldChar w:fldCharType="begin"/>
+      </w:r>
+      <w:r>
+        <w:instrText xml:space="preserve"> HYPERLINK  \l "table_metric" </w:instrText>
+      </w:r>
+      <w:r>
+        <w:fldChar w:fldCharType="separate"/>
+      </w:r>
+      <w:r>
+        <w:rPr>
+          <w:rStyle w:val="Hyperlink"/>
+        </w:rPr>
+        <w:t>4</w:t>
+      </w:r>
+      <w:r>
+        <w:fldChar w:fldCharType="end"/>
+      </w:r>
+      <w:r>
+        <w:t>.</w:t>
+      </w:r>
+      <w:r>
+        <w:t xml:space="preserve"> </w:t>
+      </w:r>
+      <w:r>
+        <w:t xml:space="preserve">Mặc dù giá trị AUC của hai mạng là tương đương nhau nhưng giá trị f1 score của mạng VGG16 lại lớn hơn ResNet18. </w:t>
+      </w:r>
+    </w:p>
+    <w:p>
+      <w:pPr>
+        <w:pStyle w:val="NoiDung"/>
+      </w:pPr>
+      <w:r>
+        <w:rPr>
+          <w:noProof/>
+        </w:rPr>
+        <mc:AlternateContent>
+          <mc:Choice Requires="wps">
+            <w:drawing>
+              <wp:anchor distT="0" distB="0" distL="114300" distR="114300" simplePos="0" relativeHeight="251660288" behindDoc="0" locked="0" layoutInCell="1" allowOverlap="1" wp14:anchorId="0C5A1D4D" wp14:editId="2D050203">
+                <wp:simplePos x="0" y="0"/>
+                <wp:positionH relativeFrom="column">
+                  <wp:posOffset>-31750</wp:posOffset>
+                </wp:positionH>
+                <wp:positionV relativeFrom="paragraph">
+                  <wp:posOffset>34290</wp:posOffset>
+                </wp:positionV>
+                <wp:extent cx="5638800" cy="2263140"/>
+                <wp:effectExtent l="0" t="0" r="0" b="0"/>
+                <wp:wrapNone/>
+                <wp:docPr id="5" name="Text Box 5"/>
+                <wp:cNvGraphicFramePr/>
+                <a:graphic xmlns:a="http://schemas.openxmlformats.org/drawingml/2006/main">
+                  <a:graphicData uri="http://schemas.microsoft.com/office/word/2010/wordprocessingShape">
+                    <wps:wsp>
+                      <wps:cNvSpPr txBox="1"/>
+                      <wps:spPr>
+                        <a:xfrm>
+                          <a:off x="0" y="0"/>
+                          <a:ext cx="5638800" cy="2263140"/>
+                        </a:xfrm>
+                        <a:prstGeom prst="rect">
+                          <a:avLst/>
+                        </a:prstGeom>
+                        <a:noFill/>
+                        <a:ln w="6350">
+                          <a:noFill/>
+                        </a:ln>
+                      </wps:spPr>
+                      <wps:txbx>
+                        <w:txbxContent>
+                          <w:p>
+                            <w:pPr>
+                              <w:jc w:val="center"/>
+                            </w:pPr>
+                            <w:r>
+                              <w:rPr>
+                                <w:noProof/>
+                              </w:rPr>
+                              <w:drawing>
+                                <wp:inline distT="0" distB="0" distL="0" distR="0" wp14:anchorId="694E17C2" wp14:editId="799EB940">
+                                  <wp:extent cx="2687955" cy="1943100"/>
+                                  <wp:effectExtent l="0" t="0" r="4445" b="0"/>
+                                  <wp:docPr id="78" name="Picture 78"/>
+                                  <wp:cNvGraphicFramePr>
+                                    <a:graphicFrameLocks xmlns:a="http://schemas.openxmlformats.org/drawingml/2006/main" noChangeAspect="1"/>
+                                  </wp:cNvGraphicFramePr>
+                                  <a:graphic xmlns:a="http://schemas.openxmlformats.org/drawingml/2006/main">
+                                    <a:graphicData uri="http://schemas.openxmlformats.org/drawingml/2006/picture">
+                                      <pic:pic xmlns:pic="http://schemas.openxmlformats.org/drawingml/2006/picture">
+                                        <pic:nvPicPr>
+                                          <pic:cNvPr id="14" name="Picture 14"/>
+                                          <pic:cNvPicPr/>
+                                        </pic:nvPicPr>
+                                        <pic:blipFill>
+                                          <a:blip r:embed="rId13">
+                                            <a:extLst>
+                                              <a:ext uri="{28A0092B-C50C-407E-A947-70E740481C1C}">
+                                                <a14:useLocalDpi xmlns:a14="http://schemas.microsoft.com/office/drawing/2010/main" val="0"/>
+                                              </a:ext>
+                                            </a:extLst>
+                                          </a:blip>
+                                          <a:stretch>
+                                            <a:fillRect/>
+                                          </a:stretch>
+                                        </pic:blipFill>
+                                        <pic:spPr>
+                                          <a:xfrm>
+                                            <a:off x="0" y="0"/>
+                                            <a:ext cx="2751760" cy="1989224"/>
+                                          </a:xfrm>
+                                          <a:prstGeom prst="rect">
+                                            <a:avLst/>
+                                          </a:prstGeom>
+                                        </pic:spPr>
+                                      </pic:pic>
+                                    </a:graphicData>
+                                  </a:graphic>
+                                </wp:inline>
+                              </w:drawing>
+                            </w:r>
+                            <w:r>
+                              <w:rPr>
+                                <w:noProof/>
+                              </w:rPr>
+                              <w:drawing>
+                                <wp:inline distT="0" distB="0" distL="0" distR="0" wp14:anchorId="499AAE4D" wp14:editId="2E1F2300">
+                                  <wp:extent cx="2686685" cy="1927860"/>
+                                  <wp:effectExtent l="0" t="0" r="5715" b="2540"/>
+                                  <wp:docPr id="79" name="Picture 79"/>
+                                  <wp:cNvGraphicFramePr>
+                                    <a:graphicFrameLocks xmlns:a="http://schemas.openxmlformats.org/drawingml/2006/main" noChangeAspect="1"/>
+                                  </wp:cNvGraphicFramePr>
+                                  <a:graphic xmlns:a="http://schemas.openxmlformats.org/drawingml/2006/main">
+                                    <a:graphicData uri="http://schemas.openxmlformats.org/drawingml/2006/picture">
+                                      <pic:pic xmlns:pic="http://schemas.openxmlformats.org/drawingml/2006/picture">
+                                        <pic:nvPicPr>
+                                          <pic:cNvPr id="15" name="Picture 15"/>
+                                          <pic:cNvPicPr/>
+                                        </pic:nvPicPr>
+                                        <pic:blipFill>
+                                          <a:blip r:embed="rId14">
+                                            <a:extLst>
+                                              <a:ext uri="{28A0092B-C50C-407E-A947-70E740481C1C}">
+                                                <a14:useLocalDpi xmlns:a14="http://schemas.microsoft.com/office/drawing/2010/main" val="0"/>
+                                              </a:ext>
+                                            </a:extLst>
+                                          </a:blip>
+                                          <a:stretch>
+                                            <a:fillRect/>
+                                          </a:stretch>
+                                        </pic:blipFill>
+                                        <pic:spPr>
+                                          <a:xfrm>
+                                            <a:off x="0" y="0"/>
+                                            <a:ext cx="2745743" cy="1970238"/>
+                                          </a:xfrm>
+                                          <a:prstGeom prst="rect">
+                                            <a:avLst/>
+                                          </a:prstGeom>
+                                        </pic:spPr>
+                                      </pic:pic>
+                                    </a:graphicData>
+                                  </a:graphic>
+                                </wp:inline>
+                              </w:drawing>
+                            </w:r>
+                          </w:p>
+                        </w:txbxContent>
+                      </wps:txbx>
+                      <wps:bodyPr rot="0" spcFirstLastPara="0" vertOverflow="overflow" horzOverflow="overflow" vert="horz" wrap="square" lIns="91440" tIns="45720" rIns="91440" bIns="45720" numCol="1" spcCol="0" rtlCol="0" fromWordArt="0" anchor="t" anchorCtr="0" forceAA="0" compatLnSpc="1">
+                        <a:prstTxWarp prst="textNoShape">
+                          <a:avLst/>
+                        </a:prstTxWarp>
+                        <a:noAutofit/>
+                      </wps:bodyPr>
+                    </wps:wsp>
+                  </a:graphicData>
+                </a:graphic>
+                <wp14:sizeRelH relativeFrom="margin">
+                  <wp14:pctWidth>0</wp14:pctWidth>
+                </wp14:sizeRelH>
+                <wp14:sizeRelV relativeFrom="margin">
+                  <wp14:pctHeight>0</wp14:pctHeight>
+                </wp14:sizeRelV>
+              </wp:anchor>
+            </w:drawing>
+          </mc:Choice>
+          <mc:Fallback>
+            <w:pict>
+              <v:shape w14:anchorId="0C5A1D4D" id="Text Box 5" o:spid="_x0000_s1029" type="#_x0000_t202" style="position:absolute;left:0;text-align:left;margin-left:-2.5pt;margin-top:2.7pt;width:444pt;height:178.2pt;z-index:251660288;visibility:visible;mso-wrap-style:square;mso-width-percent:0;mso-height-percent:0;mso-wrap-distance-left:9pt;mso-wrap-distance-top:0;mso-wrap-distance-right:9pt;mso-wrap-distance-bottom:0;mso-position-horizontal:absolute;mso-position-horizontal-relative:text;mso-position-vertical:absolute;mso-position-vertical-relative:text;mso-width-percent:0;mso-height-percent:0;mso-width-relative:margin;mso-height-relative:margin;v-text-anchor:top" o:gfxdata="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" filled="f" stroked="f" strokeweight=".5pt">
+                <v:textbox>
+                  <w:txbxContent>
+                    <w:p>
+                      <w:pPr>
+                        <w:jc w:val="center"/>
+                      </w:pPr>
+                      <w:r>
+                        <w:rPr>
+                          <w:noProof/>
+                        </w:rPr>
+                        <w:drawing>
+                          <wp:inline distT="0" distB="0" distL="0" distR="0" wp14:anchorId="694E17C2" wp14:editId="799EB940">
+                            <wp:extent cx="2687955" cy="1943100"/>
+                            <wp:effectExtent l="0" t="0" r="4445" b="0"/>
+                            <wp:docPr id="78" name="Picture 78"/>
+                            <wp:cNvGraphicFramePr>
+                              <a:graphicFrameLocks xmlns:a="http://schemas.openxmlformats.org/drawingml/2006/main" noChangeAspect="1"/>
+                            </wp:cNvGraphicFramePr>
+                            <a:graphic xmlns:a="http://schemas.openxmlformats.org/drawingml/2006/main">
+                              <a:graphicData uri="http://schemas.openxmlformats.org/drawingml/2006/picture">
+                                <pic:pic xmlns:pic="http://schemas.openxmlformats.org/drawingml/2006/picture">
+                                  <pic:nvPicPr>
+                                    <pic:cNvPr id="14" name="Picture 14"/>
+                                    <pic:cNvPicPr/>
+                                  </pic:nvPicPr>
+                                  <pic:blipFill>
+                                    <a:blip r:embed="rId13">
+                                      <a:extLst>
+                                        <a:ext uri="{28A0092B-C50C-407E-A947-70E740481C1C}">
+                                          <a14:useLocalDpi xmlns:a14="http://schemas.microsoft.com/office/drawing/2010/main" val="0"/>
+                                        </a:ext>
+                                      </a:extLst>
+                                    </a:blip>
+                                    <a:stretch>
+                                      <a:fillRect/>
+                                    </a:stretch>
+                                  </pic:blipFill>
+                                  <pic:spPr>
+                                    <a:xfrm>
+                                      <a:off x="0" y="0"/>
+                                      <a:ext cx="2751760" cy="1989224"/>
+                                    </a:xfrm>
+                                    <a:prstGeom prst="rect">
+                                      <a:avLst/>
+                                    </a:prstGeom>
+                                  </pic:spPr>
+                                </pic:pic>
+                              </a:graphicData>
+                            </a:graphic>
+                          </wp:inline>
+                        </w:drawing>
+                      </w:r>
+                      <w:r>
+                        <w:rPr>
+                          <w:noProof/>
+                        </w:rPr>
+                        <w:drawing>
+                          <wp:inline distT="0" distB="0" distL="0" distR="0" wp14:anchorId="499AAE4D" wp14:editId="2E1F2300">
+                            <wp:extent cx="2686685" cy="1927860"/>
+                            <wp:effectExtent l="0" t="0" r="5715" b="2540"/>
+                            <wp:docPr id="79" name="Picture 79"/>
+                            <wp:cNvGraphicFramePr>
+                              <a:graphicFrameLocks xmlns:a="http://schemas.openxmlformats.org/drawingml/2006/main" noChangeAspect="1"/>
+                            </wp:cNvGraphicFramePr>
+                            <a:graphic xmlns:a="http://schemas.openxmlformats.org/drawingml/2006/main">
+                              <a:graphicData uri="http://schemas.openxmlformats.org/drawingml/2006/picture">
+                                <pic:pic xmlns:pic="http://schemas.openxmlformats.org/drawingml/2006/picture">
+                                  <pic:nvPicPr>
+                                    <pic:cNvPr id="15" name="Picture 15"/>
+                                    <pic:cNvPicPr/>
+                                  </pic:nvPicPr>
+                                  <pic:blipFill>
+                                    <a:blip r:embed="rId14">
+                                      <a:extLst>
+                                        <a:ext uri="{28A0092B-C50C-407E-A947-70E740481C1C}">
+                                          <a14:useLocalDpi xmlns:a14="http://schemas.microsoft.com/office/drawing/2010/main" val="0"/>
+                                        </a:ext>
+                                      </a:extLst>
+                                    </a:blip>
+                                    <a:stretch>
+                                      <a:fillRect/>
+                                    </a:stretch>
+                                  </pic:blipFill>
+                                  <pic:spPr>
+                                    <a:xfrm>
+                                      <a:off x="0" y="0"/>
+                                      <a:ext cx="2745743" cy="1970238"/>
+                                    </a:xfrm>
+                                    <a:prstGeom prst="rect">
+                                      <a:avLst/>
+                                    </a:prstGeom>
+                                  </pic:spPr>
+                                </pic:pic>
+                              </a:graphicData>
+                            </a:graphic>
+                          </wp:inline>
+                        </w:drawing>
+                      </w:r>
+                    </w:p>
+                  </w:txbxContent>
+                </v:textbox>
+              </v:shape>
+            </w:pict>
+          </mc:Fallback>
+        </mc:AlternateContent>
+      </w:r>
+    </w:p>
+    <w:p>
+      <w:pPr>
+        <w:pStyle w:val="NoiDung"/>
+      </w:pPr>
+    </w:p>
+    <w:p>
+      <w:pPr>
+        <w:pStyle w:val="NoiDung"/>
+      </w:pPr>
+    </w:p>
+    <w:p>
+      <w:pPr>
+        <w:pStyle w:val="NoiDung"/>
+      </w:pPr>
+    </w:p>
+    <w:p>
+      <w:pPr>
+        <w:pStyle w:val="NoiDung"/>
+      </w:pPr>
+    </w:p>
+    <w:p>
+      <w:pPr>
+        <w:pStyle w:val="NoiDung"/>
+      </w:pPr>
+    </w:p>
+    <w:p>
+      <w:pPr>
+        <w:pStyle w:val="NoiDung"/>
+      </w:pPr>
+      <w:r>
+        <w:rPr>
+          <w:noProof/>
+        </w:rPr>
+        <mc:AlternateContent>
+          <mc:Choice Requires="wps">
+            <w:drawing>
+              <wp:anchor distT="0" distB="0" distL="114300" distR="114300" simplePos="0" relativeHeight="251663360" behindDoc="0" locked="0" layoutInCell="1" allowOverlap="1" wp14:anchorId="2EB6EEA7" wp14:editId="1C027655">
+                <wp:simplePos x="0" y="0"/>
+                <wp:positionH relativeFrom="column">
+                  <wp:posOffset>3710940</wp:posOffset>
+                </wp:positionH>
+                <wp:positionV relativeFrom="paragraph">
+                  <wp:posOffset>60325</wp:posOffset>
+                </wp:positionV>
+                <wp:extent cx="1310640" cy="274320"/>
+                <wp:effectExtent l="0" t="0" r="0" b="0"/>
+                <wp:wrapNone/>
+                <wp:docPr id="9" name="Text Box 9"/>
+                <wp:cNvGraphicFramePr/>
+                <a:graphic xmlns:a="http://schemas.openxmlformats.org/drawingml/2006/main">
+                  <a:graphicData uri="http://schemas.microsoft.com/office/word/2010/wordprocessingShape">
+                    <wps:wsp>
+                      <wps:cNvSpPr txBox="1"/>
+                      <wps:spPr>
+                        <a:xfrm>
+                          <a:off x="0" y="0"/>
+                          <a:ext cx="1310640" cy="274320"/>
+                        </a:xfrm>
+                        <a:prstGeom prst="rect">
+                          <a:avLst/>
+                        </a:prstGeom>
+                        <a:noFill/>
+                        <a:ln w="6350">
+                          <a:noFill/>
+                        </a:ln>
+                      </wps:spPr>
+                      <wps:txbx>
+                        <w:txbxContent>
+                          <w:p>
+                            <w:pPr>
+                              <w:pStyle w:val="NoiDung"/>
+                            </w:pPr>
+                            <w:r>
+                              <w:t>(</w:t>
+                            </w:r>
+                            <w:r>
+                              <w:t>b</w:t>
+                            </w:r>
+                            <w:r>
+                              <w:t>)</w:t>
+                            </w:r>
+                          </w:p>
+                        </w:txbxContent>
+                      </wps:txbx>
+                      <wps:bodyPr rot="0" spcFirstLastPara="0" vertOverflow="overflow" horzOverflow="overflow" vert="horz" wrap="square" lIns="91440" tIns="45720" rIns="91440" bIns="45720" numCol="1" spcCol="0" rtlCol="0" fromWordArt="0" anchor="t" anchorCtr="0" forceAA="0" compatLnSpc="1">
+                        <a:prstTxWarp prst="textNoShape">
+                          <a:avLst/>
+                        </a:prstTxWarp>
+                        <a:noAutofit/>
+                      </wps:bodyPr>
+                    </wps:wsp>
+                  </a:graphicData>
+                </a:graphic>
+                <wp14:sizeRelH relativeFrom="margin">
+                  <wp14:pctWidth>0</wp14:pctWidth>
+                </wp14:sizeRelH>
+                <wp14:sizeRelV relativeFrom="margin">
+                  <wp14:pctHeight>0</wp14:pctHeight>
+                </wp14:sizeRelV>
+              </wp:anchor>
+            </w:drawing>
+          </mc:Choice>
+          <mc:Fallback>
+            <w:pict>
+              <v:shape w14:anchorId="2EB6EEA7" id="Text Box 9" o:spid="_x0000_s1030" type="#_x0000_t202" style="position:absolute;left:0;text-align:left;margin-left:292.2pt;margin-top:4.75pt;width:103.2pt;height:21.6pt;z-index:251663360;visibility:visible;mso-wrap-style:square;mso-width-percent:0;mso-height-percent:0;mso-wrap-distance-left:9pt;mso-wrap-distance-top:0;mso-wrap-distance-right:9pt;mso-wrap-distance-bottom:0;mso-position-horizontal:absolute;mso-position-horizontal-relative:text;mso-position-vertical:absolute;mso-position-vertical-relative:text;mso-width-percent:0;mso-height-percent:0;mso-width-relative:margin;mso-height-relative:margin;v-text-anchor:top" o:gfxdata="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" filled="f" stroked="f" strokeweight=".5pt">
+                <v:textbox>
+                  <w:txbxContent>
+                    <w:p>
+                      <w:pPr>
+                        <w:pStyle w:val="NoiDung"/>
+                      </w:pPr>
+                      <w:r>
+                        <w:t>(</w:t>
+                      </w:r>
+                      <w:r>
+                        <w:t>b</w:t>
+                      </w:r>
+                      <w:r>
+                        <w:t>)</w:t>
+                      </w:r>
+                    </w:p>
+                  </w:txbxContent>
+                </v:textbox>
+              </v:shape>
+            </w:pict>
+          </mc:Fallback>
+        </mc:AlternateContent>
+      </w:r>
+      <w:r>
+        <w:rPr>
+          <w:noProof/>
+        </w:rPr>
+        <mc:AlternateContent>
+          <mc:Choice Requires="wps">
+            <w:drawing>
+              <wp:anchor distT="0" distB="0" distL="114300" distR="114300" simplePos="0" relativeHeight="251661312" behindDoc="0" locked="0" layoutInCell="1" allowOverlap="1" wp14:anchorId="036EDB33" wp14:editId="5C165B4A">
+                <wp:simplePos x="0" y="0"/>
+                <wp:positionH relativeFrom="column">
+                  <wp:posOffset>951230</wp:posOffset>
+                </wp:positionH>
+                <wp:positionV relativeFrom="paragraph">
+                  <wp:posOffset>54610</wp:posOffset>
+                </wp:positionV>
+                <wp:extent cx="1310640" cy="274320"/>
+                <wp:effectExtent l="0" t="0" r="0" b="0"/>
+                <wp:wrapNone/>
+                <wp:docPr id="7" name="Text Box 7"/>
+                <wp:cNvGraphicFramePr/>
+                <a:graphic xmlns:a="http://schemas.openxmlformats.org/drawingml/2006/main">
+                  <a:graphicData uri="http://schemas.microsoft.com/office/word/2010/wordprocessingShape">
+                    <wps:wsp>
+                      <wps:cNvSpPr txBox="1"/>
+                      <wps:spPr>
+                        <a:xfrm>
+                          <a:off x="0" y="0"/>
+                          <a:ext cx="1310640" cy="274320"/>
+                        </a:xfrm>
+                        <a:prstGeom prst="rect">
+                          <a:avLst/>
+                        </a:prstGeom>
+                        <a:noFill/>
+                        <a:ln w="6350">
+                          <a:noFill/>
+                        </a:ln>
+                      </wps:spPr>
+                      <wps:txbx>
+                        <w:txbxContent>
+                          <w:p>
+                            <w:pPr>
+                              <w:pStyle w:val="NoiDung"/>
+                            </w:pPr>
+                            <w:r>
+                              <w:t>(a)</w:t>
+                            </w:r>
+                          </w:p>
+                        </w:txbxContent>
+                      </wps:txbx>
+                      <wps:bodyPr rot="0" spcFirstLastPara="0" vertOverflow="overflow" horzOverflow="overflow" vert="horz" wrap="square" lIns="91440" tIns="45720" rIns="91440" bIns="45720" numCol="1" spcCol="0" rtlCol="0" fromWordArt="0" anchor="t" anchorCtr="0" forceAA="0" compatLnSpc="1">
+                        <a:prstTxWarp prst="textNoShape">
+                          <a:avLst/>
+                        </a:prstTxWarp>
+                        <a:noAutofit/>
+                      </wps:bodyPr>
+                    </wps:wsp>
+                  </a:graphicData>
+                </a:graphic>
+                <wp14:sizeRelH relativeFrom="margin">
+                  <wp14:pctWidth>0</wp14:pctWidth>
+                </wp14:sizeRelH>
+                <wp14:sizeRelV relativeFrom="margin">
+                  <wp14:pctHeight>0</wp14:pctHeight>
+                </wp14:sizeRelV>
+              </wp:anchor>
+            </w:drawing>
+          </mc:Choice>
+          <mc:Fallback>
+            <w:pict>
+              <v:shape w14:anchorId="036EDB33" id="Text Box 7" o:spid="_x0000_s1031" type="#_x0000_t202" style="position:absolute;left:0;text-align:left;margin-left:74.9pt;margin-top:4.3pt;width:103.2pt;height:21.6pt;z-index:251661312;visibility:visible;mso-wrap-style:square;mso-width-percent:0;mso-height-percent:0;mso-wrap-distance-left:9pt;mso-wrap-distance-top:0;mso-wrap-distance-right:9pt;mso-wrap-distance-bottom:0;mso-position-horizontal:absolute;mso-position-horizontal-relative:text;mso-position-vertical:absolute;mso-position-vertical-relative:text;mso-width-percent:0;mso-height-percent:0;mso-width-relative:margin;mso-height-relative:margin;v-text-anchor:top" o:gfxdata="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" filled="f" stroked="f" strokeweight=".5pt">
+                <v:textbox>
+                  <w:txbxContent>
+                    <w:p>
+                      <w:pPr>
+                        <w:pStyle w:val="NoiDung"/>
+                      </w:pPr>
+                      <w:r>
+                        <w:t>(a)</w:t>
+                      </w:r>
+                    </w:p>
+                  </w:txbxContent>
+                </v:textbox>
+              </v:shape>
+            </w:pict>
+          </mc:Fallback>
+        </mc:AlternateContent>
+      </w:r>
+    </w:p>
+    <w:p>
+      <w:pPr>
+        <w:pStyle w:val="TenHinh"/>
+      </w:pPr>
+      <w:bookmarkStart w:id="9" w:name="fig_trainvgg"/>
+      <w:proofErr w:type="spellStart"/>
+      <w:r>
+        <w:t>Quá</w:t>
+      </w:r>
+      <w:proofErr w:type="spellEnd"/>
+      <w:r>
+        <w:rPr>
+          <w:lang w:val="vi-VN"/>
+        </w:rPr>
+        <w:t xml:space="preserve"> trình huấn luyện mạng VGG16.</w:t>
+      </w:r>
+    </w:p>
+    <w:p>
+      <w:pPr>
+        <w:pStyle w:val="NoiDung"/>
+      </w:pPr>
+    </w:p>
+    <w:bookmarkEnd w:id="9"/>
+    <w:p>
+      <w:pPr>
+        <w:pStyle w:val="NoiDung"/>
+      </w:pPr>
+    </w:p>
+    <w:p>
+      <w:pPr>
+        <w:rPr>
+          <w:lang w:val="vi-VN"/>
+        </w:rPr>
+      </w:pPr>
+      <w:r>
+        <w:rPr>
+          <w:noProof/>
+        </w:rPr>
         <w:lastRenderedPageBreak/>
-        <w:t xml:space="preserve">được chẩn đoán là bình thường, FP biểu thị số lượng hình ảnh bình thường được chẩn đoán là viêm phổi và FN biểu thị số lượng hình ảnh viêm phổi được chuẩn đoán là bình thường. </w:t>
-      </w:r>
-    </w:p>
-    <w:p>
-      <w:pPr>
-        <w:pStyle w:val="NoiDung"/>
+        <mc:AlternateContent>
+          <mc:Choice Requires="wps">
+            <w:drawing>
+              <wp:anchor distT="0" distB="0" distL="114300" distR="114300" simplePos="0" relativeHeight="251665408" behindDoc="0" locked="0" layoutInCell="1" allowOverlap="1" wp14:anchorId="3EFB763C" wp14:editId="1B6065A1">
+                <wp:simplePos x="0" y="0"/>
+                <wp:positionH relativeFrom="column">
+                  <wp:posOffset>-86222</wp:posOffset>
+                </wp:positionH>
+                <wp:positionV relativeFrom="paragraph">
+                  <wp:posOffset>-147596</wp:posOffset>
+                </wp:positionV>
+                <wp:extent cx="5638800" cy="2433099"/>
+                <wp:effectExtent l="0" t="0" r="0" b="0"/>
+                <wp:wrapNone/>
+                <wp:docPr id="22" name="Text Box 22"/>
+                <wp:cNvGraphicFramePr/>
+                <a:graphic xmlns:a="http://schemas.openxmlformats.org/drawingml/2006/main">
+                  <a:graphicData uri="http://schemas.microsoft.com/office/word/2010/wordprocessingShape">
+                    <wps:wsp>
+                      <wps:cNvSpPr txBox="1"/>
+                      <wps:spPr>
+                        <a:xfrm>
+                          <a:off x="0" y="0"/>
+                          <a:ext cx="5638800" cy="2433099"/>
+                        </a:xfrm>
+                        <a:prstGeom prst="rect">
+                          <a:avLst/>
+                        </a:prstGeom>
+                        <a:noFill/>
+                        <a:ln w="6350">
+                          <a:noFill/>
+                        </a:ln>
+                      </wps:spPr>
+                      <wps:txbx>
+                        <w:txbxContent>
+                          <w:p>
+                            <w:pPr>
+                              <w:jc w:val="center"/>
+                            </w:pPr>
+                            <w:r>
+                              <w:rPr>
+                                <w:noProof/>
+                              </w:rPr>
+                              <w:drawing>
+                                <wp:inline distT="0" distB="0" distL="0" distR="0" wp14:anchorId="7AB4383B" wp14:editId="16B1569A">
+                                  <wp:extent cx="2668905" cy="2004060"/>
+                                  <wp:effectExtent l="0" t="0" r="1270" b="2540"/>
+                                  <wp:docPr id="86" name="Picture 86"/>
+                                  <wp:cNvGraphicFramePr>
+                                    <a:graphicFrameLocks xmlns:a="http://schemas.openxmlformats.org/drawingml/2006/main" noChangeAspect="1"/>
+                                  </wp:cNvGraphicFramePr>
+                                  <a:graphic xmlns:a="http://schemas.openxmlformats.org/drawingml/2006/main">
+                                    <a:graphicData uri="http://schemas.openxmlformats.org/drawingml/2006/picture">
+                                      <pic:pic xmlns:pic="http://schemas.openxmlformats.org/drawingml/2006/picture">
+                                        <pic:nvPicPr>
+                                          <pic:cNvPr id="28" name="Picture 28"/>
+                                          <pic:cNvPicPr/>
+                                        </pic:nvPicPr>
+                                        <pic:blipFill>
+                                          <a:blip r:embed="rId15">
+                                            <a:extLst>
+                                              <a:ext uri="{28A0092B-C50C-407E-A947-70E740481C1C}">
+                                                <a14:useLocalDpi xmlns:a14="http://schemas.microsoft.com/office/drawing/2010/main" val="0"/>
+                                              </a:ext>
+                                            </a:extLst>
+                                          </a:blip>
+                                          <a:stretch>
+                                            <a:fillRect/>
+                                          </a:stretch>
+                                        </pic:blipFill>
+                                        <pic:spPr>
+                                          <a:xfrm>
+                                            <a:off x="0" y="0"/>
+                                            <a:ext cx="2668905" cy="2004060"/>
+                                          </a:xfrm>
+                                          <a:prstGeom prst="rect">
+                                            <a:avLst/>
+                                          </a:prstGeom>
+                                        </pic:spPr>
+                                      </pic:pic>
+                                    </a:graphicData>
+                                  </a:graphic>
+                                </wp:inline>
+                              </w:drawing>
+                            </w:r>
+                            <w:r>
+                              <w:rPr>
+                                <w:noProof/>
+                              </w:rPr>
+                              <w:drawing>
+                                <wp:inline distT="0" distB="0" distL="0" distR="0" wp14:anchorId="270A0787" wp14:editId="50C7AA5D">
+                                  <wp:extent cx="2566670" cy="1981200"/>
+                                  <wp:effectExtent l="0" t="0" r="0" b="0"/>
+                                  <wp:docPr id="87" name="Picture 87"/>
+                                  <wp:cNvGraphicFramePr>
+                                    <a:graphicFrameLocks xmlns:a="http://schemas.openxmlformats.org/drawingml/2006/main" noChangeAspect="1"/>
+                                  </wp:cNvGraphicFramePr>
+                                  <a:graphic xmlns:a="http://schemas.openxmlformats.org/drawingml/2006/main">
+                                    <a:graphicData uri="http://schemas.openxmlformats.org/drawingml/2006/picture">
+                                      <pic:pic xmlns:pic="http://schemas.openxmlformats.org/drawingml/2006/picture">
+                                        <pic:nvPicPr>
+                                          <pic:cNvPr id="29" name="Picture 29"/>
+                                          <pic:cNvPicPr/>
+                                        </pic:nvPicPr>
+                                        <pic:blipFill>
+                                          <a:blip r:embed="rId16">
+                                            <a:extLst>
+                                              <a:ext uri="{28A0092B-C50C-407E-A947-70E740481C1C}">
+                                                <a14:useLocalDpi xmlns:a14="http://schemas.microsoft.com/office/drawing/2010/main" val="0"/>
+                                              </a:ext>
+                                            </a:extLst>
+                                          </a:blip>
+                                          <a:stretch>
+                                            <a:fillRect/>
+                                          </a:stretch>
+                                        </pic:blipFill>
+                                        <pic:spPr>
+                                          <a:xfrm>
+                                            <a:off x="0" y="0"/>
+                                            <a:ext cx="2626927" cy="2027712"/>
+                                          </a:xfrm>
+                                          <a:prstGeom prst="rect">
+                                            <a:avLst/>
+                                          </a:prstGeom>
+                                        </pic:spPr>
+                                      </pic:pic>
+                                    </a:graphicData>
+                                  </a:graphic>
+                                </wp:inline>
+                              </w:drawing>
+                            </w:r>
+                          </w:p>
+                        </w:txbxContent>
+                      </wps:txbx>
+                      <wps:bodyPr rot="0" spcFirstLastPara="0" vertOverflow="overflow" horzOverflow="overflow" vert="horz" wrap="square" lIns="91440" tIns="45720" rIns="91440" bIns="45720" numCol="1" spcCol="0" rtlCol="0" fromWordArt="0" anchor="t" anchorCtr="0" forceAA="0" compatLnSpc="1">
+                        <a:prstTxWarp prst="textNoShape">
+                          <a:avLst/>
+                        </a:prstTxWarp>
+                        <a:noAutofit/>
+                      </wps:bodyPr>
+                    </wps:wsp>
+                  </a:graphicData>
+                </a:graphic>
+                <wp14:sizeRelH relativeFrom="margin">
+                  <wp14:pctWidth>0</wp14:pctWidth>
+                </wp14:sizeRelH>
+                <wp14:sizeRelV relativeFrom="margin">
+                  <wp14:pctHeight>0</wp14:pctHeight>
+                </wp14:sizeRelV>
+              </wp:anchor>
+            </w:drawing>
+          </mc:Choice>
+          <mc:Fallback>
+            <w:pict>
+              <v:shape w14:anchorId="3EFB763C" id="Text Box 22" o:spid="_x0000_s1032" type="#_x0000_t202" style="position:absolute;margin-left:-6.8pt;margin-top:-11.6pt;width:444pt;height:191.6pt;z-index:251665408;visibility:visible;mso-wrap-style:square;mso-width-percent:0;mso-height-percent:0;mso-wrap-distance-left:9pt;mso-wrap-distance-top:0;mso-wrap-distance-right:9pt;mso-wrap-distance-bottom:0;mso-position-horizontal:absolute;mso-position-horizontal-relative:text;mso-position-vertical:absolute;mso-position-vertical-relative:text;mso-width-percent:0;mso-height-percent:0;mso-width-relative:margin;mso-height-relative:margin;v-text-anchor:top" o:gfxdata="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" filled="f" stroked="f" strokeweight=".5pt">
+                <v:textbox>
+                  <w:txbxContent>
+                    <w:p>
+                      <w:pPr>
+                        <w:jc w:val="center"/>
+                      </w:pPr>
+                      <w:r>
+                        <w:rPr>
+                          <w:noProof/>
+                        </w:rPr>
+                        <w:drawing>
+                          <wp:inline distT="0" distB="0" distL="0" distR="0" wp14:anchorId="7AB4383B" wp14:editId="16B1569A">
+                            <wp:extent cx="2668905" cy="2004060"/>
+                            <wp:effectExtent l="0" t="0" r="1270" b="2540"/>
+                            <wp:docPr id="86" name="Picture 86"/>
+                            <wp:cNvGraphicFramePr>
+                              <a:graphicFrameLocks xmlns:a="http://schemas.openxmlformats.org/drawingml/2006/main" noChangeAspect="1"/>
+                            </wp:cNvGraphicFramePr>
+                            <a:graphic xmlns:a="http://schemas.openxmlformats.org/drawingml/2006/main">
+                              <a:graphicData uri="http://schemas.openxmlformats.org/drawingml/2006/picture">
+                                <pic:pic xmlns:pic="http://schemas.openxmlformats.org/drawingml/2006/picture">
+                                  <pic:nvPicPr>
+                                    <pic:cNvPr id="28" name="Picture 28"/>
+                                    <pic:cNvPicPr/>
+                                  </pic:nvPicPr>
+                                  <pic:blipFill>
+                                    <a:blip r:embed="rId15">
+                                      <a:extLst>
+                                        <a:ext uri="{28A0092B-C50C-407E-A947-70E740481C1C}">
+                                          <a14:useLocalDpi xmlns:a14="http://schemas.microsoft.com/office/drawing/2010/main" val="0"/>
+                                        </a:ext>
+                                      </a:extLst>
+                                    </a:blip>
+                                    <a:stretch>
+                                      <a:fillRect/>
+                                    </a:stretch>
+                                  </pic:blipFill>
+                                  <pic:spPr>
+                                    <a:xfrm>
+                                      <a:off x="0" y="0"/>
+                                      <a:ext cx="2668905" cy="2004060"/>
+                                    </a:xfrm>
+                                    <a:prstGeom prst="rect">
+                                      <a:avLst/>
+                                    </a:prstGeom>
+                                  </pic:spPr>
+                                </pic:pic>
+                              </a:graphicData>
+                            </a:graphic>
+                          </wp:inline>
+                        </w:drawing>
+                      </w:r>
+                      <w:r>
+                        <w:rPr>
+                          <w:noProof/>
+                        </w:rPr>
+                        <w:drawing>
+                          <wp:inline distT="0" distB="0" distL="0" distR="0" wp14:anchorId="270A0787" wp14:editId="50C7AA5D">
+                            <wp:extent cx="2566670" cy="1981200"/>
+                            <wp:effectExtent l="0" t="0" r="0" b="0"/>
+                            <wp:docPr id="87" name="Picture 87"/>
+                            <wp:cNvGraphicFramePr>
+                              <a:graphicFrameLocks xmlns:a="http://schemas.openxmlformats.org/drawingml/2006/main" noChangeAspect="1"/>
+                            </wp:cNvGraphicFramePr>
+                            <a:graphic xmlns:a="http://schemas.openxmlformats.org/drawingml/2006/main">
+                              <a:graphicData uri="http://schemas.openxmlformats.org/drawingml/2006/picture">
+                                <pic:pic xmlns:pic="http://schemas.openxmlformats.org/drawingml/2006/picture">
+                                  <pic:nvPicPr>
+                                    <pic:cNvPr id="29" name="Picture 29"/>
+                                    <pic:cNvPicPr/>
+                                  </pic:nvPicPr>
+                                  <pic:blipFill>
+                                    <a:blip r:embed="rId16">
+                                      <a:extLst>
+                                        <a:ext uri="{28A0092B-C50C-407E-A947-70E740481C1C}">
+                                          <a14:useLocalDpi xmlns:a14="http://schemas.microsoft.com/office/drawing/2010/main" val="0"/>
+                                        </a:ext>
+                                      </a:extLst>
+                                    </a:blip>
+                                    <a:stretch>
+                                      <a:fillRect/>
+                                    </a:stretch>
+                                  </pic:blipFill>
+                                  <pic:spPr>
+                                    <a:xfrm>
+                                      <a:off x="0" y="0"/>
+                                      <a:ext cx="2626927" cy="2027712"/>
+                                    </a:xfrm>
+                                    <a:prstGeom prst="rect">
+                                      <a:avLst/>
+                                    </a:prstGeom>
+                                  </pic:spPr>
+                                </pic:pic>
+                              </a:graphicData>
+                            </a:graphic>
+                          </wp:inline>
+                        </w:drawing>
+                      </w:r>
+                    </w:p>
+                  </w:txbxContent>
+                </v:textbox>
+              </v:shape>
+            </w:pict>
+          </mc:Fallback>
+        </mc:AlternateContent>
+      </w:r>
+    </w:p>
+    <w:p>
+      <w:pPr>
+        <w:rPr>
+          <w:lang w:val="vi-VN"/>
+        </w:rPr>
+      </w:pPr>
+    </w:p>
+    <w:p>
+      <w:pPr>
+        <w:rPr>
+          <w:lang w:val="vi-VN"/>
+        </w:rPr>
+      </w:pPr>
+    </w:p>
+    <w:p>
+      <w:pPr>
+        <w:rPr>
+          <w:lang w:val="vi-VN"/>
+        </w:rPr>
+      </w:pPr>
+    </w:p>
+    <w:p>
+      <w:pPr>
+        <w:rPr>
+          <w:lang w:val="vi-VN"/>
+        </w:rPr>
+      </w:pPr>
+    </w:p>
+    <w:p>
+      <w:pPr>
+        <w:rPr>
+          <w:lang w:val="vi-VN"/>
+        </w:rPr>
+      </w:pPr>
+    </w:p>
+    <w:p>
+      <w:pPr>
+        <w:rPr>
+          <w:lang w:val="vi-VN"/>
+        </w:rPr>
+      </w:pPr>
+    </w:p>
+    <w:p>
+      <w:pPr>
+        <w:rPr>
+          <w:lang w:val="vi-VN"/>
+        </w:rPr>
+      </w:pPr>
+    </w:p>
+    <w:p>
+      <w:pPr>
+        <w:pStyle w:val="TenHinh"/>
+        <w:numPr>
+          <w:ilvl w:val="0"/>
+          <w:numId w:val="0"/>
+        </w:numPr>
+        <w:ind w:left="714"/>
+        <w:rPr>
+          <w:lang w:val="vi-VN"/>
+        </w:rPr>
+      </w:pPr>
+      <w:bookmarkStart w:id="10" w:name="fig_train_resnêt"/>
+      <w:bookmarkStart w:id="11" w:name="fig_train_resnet"/>
+      <w:r>
+        <w:rPr>
+          <w:noProof/>
+        </w:rPr>
+        <mc:AlternateContent>
+          <mc:Choice Requires="wps">
+            <w:drawing>
+              <wp:anchor distT="0" distB="0" distL="114300" distR="114300" simplePos="0" relativeHeight="251669504" behindDoc="0" locked="0" layoutInCell="1" allowOverlap="1" wp14:anchorId="2CA0DD79" wp14:editId="60299E5C">
+                <wp:simplePos x="0" y="0"/>
+                <wp:positionH relativeFrom="column">
+                  <wp:posOffset>3614254</wp:posOffset>
+                </wp:positionH>
+                <wp:positionV relativeFrom="paragraph">
+                  <wp:posOffset>419183</wp:posOffset>
+                </wp:positionV>
+                <wp:extent cx="1310640" cy="274320"/>
+                <wp:effectExtent l="0" t="0" r="0" b="0"/>
+                <wp:wrapNone/>
+                <wp:docPr id="34" name="Text Box 34"/>
+                <wp:cNvGraphicFramePr/>
+                <a:graphic xmlns:a="http://schemas.openxmlformats.org/drawingml/2006/main">
+                  <a:graphicData uri="http://schemas.microsoft.com/office/word/2010/wordprocessingShape">
+                    <wps:wsp>
+                      <wps:cNvSpPr txBox="1"/>
+                      <wps:spPr>
+                        <a:xfrm>
+                          <a:off x="0" y="0"/>
+                          <a:ext cx="1310640" cy="274320"/>
+                        </a:xfrm>
+                        <a:prstGeom prst="rect">
+                          <a:avLst/>
+                        </a:prstGeom>
+                        <a:noFill/>
+                        <a:ln w="6350">
+                          <a:noFill/>
+                        </a:ln>
+                      </wps:spPr>
+                      <wps:txbx>
+                        <w:txbxContent>
+                          <w:p>
+                            <w:pPr>
+                              <w:pStyle w:val="NoiDung"/>
+                            </w:pPr>
+                            <w:r>
+                              <w:t>(b)</w:t>
+                            </w:r>
+                          </w:p>
+                        </w:txbxContent>
+                      </wps:txbx>
+                      <wps:bodyPr rot="0" spcFirstLastPara="0" vertOverflow="overflow" horzOverflow="overflow" vert="horz" wrap="square" lIns="91440" tIns="45720" rIns="91440" bIns="45720" numCol="1" spcCol="0" rtlCol="0" fromWordArt="0" anchor="t" anchorCtr="0" forceAA="0" compatLnSpc="1">
+                        <a:prstTxWarp prst="textNoShape">
+                          <a:avLst/>
+                        </a:prstTxWarp>
+                        <a:noAutofit/>
+                      </wps:bodyPr>
+                    </wps:wsp>
+                  </a:graphicData>
+                </a:graphic>
+                <wp14:sizeRelH relativeFrom="margin">
+                  <wp14:pctWidth>0</wp14:pctWidth>
+                </wp14:sizeRelH>
+                <wp14:sizeRelV relativeFrom="margin">
+                  <wp14:pctHeight>0</wp14:pctHeight>
+                </wp14:sizeRelV>
+              </wp:anchor>
+            </w:drawing>
+          </mc:Choice>
+          <mc:Fallback>
+            <w:pict>
+              <v:shape w14:anchorId="2CA0DD79" id="Text Box 34" o:spid="_x0000_s1033" type="#_x0000_t202" style="position:absolute;left:0;text-align:left;margin-left:284.6pt;margin-top:33pt;width:103.2pt;height:21.6pt;z-index:251669504;visibility:visible;mso-wrap-style:square;mso-width-percent:0;mso-height-percent:0;mso-wrap-distance-left:9pt;mso-wrap-distance-top:0;mso-wrap-distance-right:9pt;mso-wrap-distance-bottom:0;mso-position-horizontal:absolute;mso-position-horizontal-relative:text;mso-position-vertical:absolute;mso-position-vertical-relative:text;mso-width-percent:0;mso-height-percent:0;mso-width-relative:margin;mso-height-relative:margin;v-text-anchor:top" o:gfxdata="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" filled="f" stroked="f" strokeweight=".5pt">
+                <v:textbox>
+                  <w:txbxContent>
+                    <w:p>
+                      <w:pPr>
+                        <w:pStyle w:val="NoiDung"/>
+                      </w:pPr>
+                      <w:r>
+                        <w:t>(b)</w:t>
+                      </w:r>
+                    </w:p>
+                  </w:txbxContent>
+                </v:textbox>
+              </v:shape>
+            </w:pict>
+          </mc:Fallback>
+        </mc:AlternateContent>
+      </w:r>
+      <w:r>
+        <w:rPr>
+          <w:noProof/>
+        </w:rPr>
+        <mc:AlternateContent>
+          <mc:Choice Requires="wps">
+            <w:drawing>
+              <wp:anchor distT="0" distB="0" distL="114300" distR="114300" simplePos="0" relativeHeight="251667456" behindDoc="0" locked="0" layoutInCell="1" allowOverlap="1" wp14:anchorId="67DBA87F" wp14:editId="66A79BA2">
+                <wp:simplePos x="0" y="0"/>
+                <wp:positionH relativeFrom="column">
+                  <wp:posOffset>951230</wp:posOffset>
+                </wp:positionH>
+                <wp:positionV relativeFrom="paragraph">
+                  <wp:posOffset>419183</wp:posOffset>
+                </wp:positionV>
+                <wp:extent cx="1310640" cy="274320"/>
+                <wp:effectExtent l="0" t="0" r="0" b="0"/>
+                <wp:wrapNone/>
+                <wp:docPr id="33" name="Text Box 33"/>
+                <wp:cNvGraphicFramePr/>
+                <a:graphic xmlns:a="http://schemas.openxmlformats.org/drawingml/2006/main">
+                  <a:graphicData uri="http://schemas.microsoft.com/office/word/2010/wordprocessingShape">
+                    <wps:wsp>
+                      <wps:cNvSpPr txBox="1"/>
+                      <wps:spPr>
+                        <a:xfrm>
+                          <a:off x="0" y="0"/>
+                          <a:ext cx="1310640" cy="274320"/>
+                        </a:xfrm>
+                        <a:prstGeom prst="rect">
+                          <a:avLst/>
+                        </a:prstGeom>
+                        <a:noFill/>
+                        <a:ln w="6350">
+                          <a:noFill/>
+                        </a:ln>
+                      </wps:spPr>
+                      <wps:txbx>
+                        <w:txbxContent>
+                          <w:p>
+                            <w:pPr>
+                              <w:pStyle w:val="NoiDung"/>
+                            </w:pPr>
+                            <w:r>
+                              <w:t>(a)</w:t>
+                            </w:r>
+                          </w:p>
+                        </w:txbxContent>
+                      </wps:txbx>
+                      <wps:bodyPr rot="0" spcFirstLastPara="0" vertOverflow="overflow" horzOverflow="overflow" vert="horz" wrap="square" lIns="91440" tIns="45720" rIns="91440" bIns="45720" numCol="1" spcCol="0" rtlCol="0" fromWordArt="0" anchor="t" anchorCtr="0" forceAA="0" compatLnSpc="1">
+                        <a:prstTxWarp prst="textNoShape">
+                          <a:avLst/>
+                        </a:prstTxWarp>
+                        <a:noAutofit/>
+                      </wps:bodyPr>
+                    </wps:wsp>
+                  </a:graphicData>
+                </a:graphic>
+                <wp14:sizeRelH relativeFrom="margin">
+                  <wp14:pctWidth>0</wp14:pctWidth>
+                </wp14:sizeRelH>
+                <wp14:sizeRelV relativeFrom="margin">
+                  <wp14:pctHeight>0</wp14:pctHeight>
+                </wp14:sizeRelV>
+              </wp:anchor>
+            </w:drawing>
+          </mc:Choice>
+          <mc:Fallback>
+            <w:pict>
+              <v:shape w14:anchorId="67DBA87F" id="Text Box 33" o:spid="_x0000_s1034" type="#_x0000_t202" style="position:absolute;left:0;text-align:left;margin-left:74.9pt;margin-top:33pt;width:103.2pt;height:21.6pt;z-index:251667456;visibility:visible;mso-wrap-style:square;mso-width-percent:0;mso-height-percent:0;mso-wrap-distance-left:9pt;mso-wrap-distance-top:0;mso-wrap-distance-right:9pt;mso-wrap-distance-bottom:0;mso-position-horizontal:absolute;mso-position-horizontal-relative:text;mso-position-vertical:absolute;mso-position-vertical-relative:text;mso-width-percent:0;mso-height-percent:0;mso-width-relative:margin;mso-height-relative:margin;v-text-anchor:top" o:gfxdata="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" filled="f" stroked="f" strokeweight=".5pt">
+                <v:textbox>
+                  <w:txbxContent>
+                    <w:p>
+                      <w:pPr>
+                        <w:pStyle w:val="NoiDung"/>
+                      </w:pPr>
+                      <w:r>
+                        <w:t>(a)</w:t>
+                      </w:r>
+                    </w:p>
+                  </w:txbxContent>
+                </v:textbox>
+              </v:shape>
+            </w:pict>
+          </mc:Fallback>
+        </mc:AlternateContent>
+      </w:r>
+    </w:p>
+    <w:p>
+      <w:pPr>
+        <w:pStyle w:val="TenHinh"/>
+        <w:numPr>
+          <w:ilvl w:val="0"/>
+          <w:numId w:val="0"/>
+        </w:numPr>
+        <w:ind w:left="714"/>
+        <w:rPr>
+          <w:lang w:val="vi-VN"/>
+        </w:rPr>
+      </w:pPr>
+    </w:p>
+    <w:p>
+      <w:pPr>
+        <w:pStyle w:val="TenHinh"/>
+        <w:rPr>
+          <w:lang w:val="vi-VN"/>
+        </w:rPr>
+      </w:pPr>
+      <w:r>
+        <w:rPr>
+          <w:lang w:val="vi-VN"/>
+        </w:rPr>
+        <w:t>Quá trình huấn luyện mạng ResNet.</w:t>
+      </w:r>
+      <w:bookmarkEnd w:id="10"/>
+      <w:bookmarkEnd w:id="11"/>
+    </w:p>
+    <w:p>
+      <w:pPr>
+        <w:pStyle w:val="TenBang"/>
+      </w:pPr>
+      <w:bookmarkStart w:id="12" w:name="table_loss_auc"/>
+      <w:proofErr w:type="spellStart"/>
+      <w:r>
+        <w:t>Kết</w:t>
+      </w:r>
+      <w:proofErr w:type="spellEnd"/>
+      <w:r>
+        <w:rPr>
+          <w:lang w:val="vi-VN"/>
+        </w:rPr>
+        <w:t xml:space="preserve"> quả thu được sau khi huấn luyện ở hai mạng.</w:t>
+      </w:r>
+    </w:p>
+    <w:tbl>
+      <w:tblPr>
+        <w:tblStyle w:val="TableGrid"/>
+        <w:tblW w:w="0" w:type="auto"/>
         <w:jc w:val="center"/>
+        <w:tblLook w:val="04A0" w:firstRow="1" w:lastRow="0" w:firstColumn="1" w:lastColumn="0" w:noHBand="0" w:noVBand="1"/>
+      </w:tblPr>
+      <w:tblGrid>
+        <w:gridCol w:w="1754"/>
+        <w:gridCol w:w="1754"/>
+        <w:gridCol w:w="1754"/>
+        <w:gridCol w:w="1754"/>
+        <w:gridCol w:w="1755"/>
+      </w:tblGrid>
+      <w:tr>
+        <w:trPr>
+          <w:jc w:val="center"/>
+        </w:trPr>
+        <w:tc>
+          <w:tcPr>
+            <w:tcW w:w="1754" w:type="dxa"/>
+          </w:tcPr>
+          <w:bookmarkEnd w:id="12"/>
+          <w:p>
+            <w:pPr>
+              <w:pStyle w:val="TieuDeBang"/>
+            </w:pPr>
+            <w:proofErr w:type="spellStart"/>
+            <w:r>
+              <w:t>Mạng</w:t>
+            </w:r>
+            <w:proofErr w:type="spellEnd"/>
+            <w:r>
+              <w:tab/>
+            </w:r>
+          </w:p>
+        </w:tc>
+        <w:tc>
+          <w:tcPr>
+            <w:tcW w:w="1754" w:type="dxa"/>
+          </w:tcPr>
+          <w:p>
+            <w:pPr>
+              <w:pStyle w:val="TieuDeBang"/>
+            </w:pPr>
+            <w:r>
+              <w:t>Training AUC</w:t>
+            </w:r>
+            <w:r>
+              <w:tab/>
+            </w:r>
+          </w:p>
+        </w:tc>
+        <w:tc>
+          <w:tcPr>
+            <w:tcW w:w="1754" w:type="dxa"/>
+          </w:tcPr>
+          <w:p>
+            <w:pPr>
+              <w:pStyle w:val="TieuDeBang"/>
+            </w:pPr>
+            <w:r>
+              <w:t>Training loss</w:t>
+            </w:r>
+            <w:r>
+              <w:tab/>
+            </w:r>
+          </w:p>
+        </w:tc>
+        <w:tc>
+          <w:tcPr>
+            <w:tcW w:w="1754" w:type="dxa"/>
+          </w:tcPr>
+          <w:p>
+            <w:pPr>
+              <w:pStyle w:val="TieuDeBang"/>
+            </w:pPr>
+            <w:r>
+              <w:t>Validation AUC</w:t>
+            </w:r>
+            <w:r>
+              <w:tab/>
+            </w:r>
+          </w:p>
+        </w:tc>
+        <w:tc>
+          <w:tcPr>
+            <w:tcW w:w="1755" w:type="dxa"/>
+          </w:tcPr>
+          <w:p>
+            <w:pPr>
+              <w:pStyle w:val="TieuDeBang"/>
+            </w:pPr>
+            <w:r>
+              <w:t>Validation loss</w:t>
+            </w:r>
+            <w:r>
+              <w:tab/>
+            </w:r>
+          </w:p>
+        </w:tc>
+      </w:tr>
+      <w:tr>
+        <w:trPr>
+          <w:jc w:val="center"/>
+        </w:trPr>
+        <w:tc>
+          <w:tcPr>
+            <w:tcW w:w="1754" w:type="dxa"/>
+          </w:tcPr>
+          <w:p>
+            <w:pPr>
+              <w:pStyle w:val="NoiDungBang"/>
+            </w:pPr>
+            <w:r>
+              <w:t>VGG16</w:t>
+            </w:r>
+          </w:p>
+        </w:tc>
+        <w:tc>
+          <w:tcPr>
+            <w:tcW w:w="1754" w:type="dxa"/>
+          </w:tcPr>
+          <w:p>
+            <w:pPr>
+              <w:pStyle w:val="NoiDungBang"/>
+            </w:pPr>
+            <w:r>
+              <w:t>99</w:t>
+            </w:r>
+            <w:r>
+              <w:t>.</w:t>
+            </w:r>
+            <w:r>
+              <w:t>91</w:t>
+            </w:r>
+            <w:r>
+              <w:t>%</w:t>
+            </w:r>
+          </w:p>
+        </w:tc>
+        <w:tc>
+          <w:tcPr>
+            <w:tcW w:w="1754" w:type="dxa"/>
+          </w:tcPr>
+          <w:p>
+            <w:pPr>
+              <w:pStyle w:val="NoiDungBang"/>
+            </w:pPr>
+            <w:r>
+              <w:t>0.0583</w:t>
+            </w:r>
+          </w:p>
+        </w:tc>
+        <w:tc>
+          <w:tcPr>
+            <w:tcW w:w="1754" w:type="dxa"/>
+          </w:tcPr>
+          <w:p>
+            <w:pPr>
+              <w:pStyle w:val="NoiDungBang"/>
+            </w:pPr>
+            <w:r>
+              <w:t>99</w:t>
+            </w:r>
+            <w:r>
+              <w:t>.</w:t>
+            </w:r>
+            <w:r>
+              <w:t>8</w:t>
+            </w:r>
+            <w:r>
+              <w:t>9</w:t>
+            </w:r>
+            <w:r>
+              <w:t>%</w:t>
+            </w:r>
+          </w:p>
+        </w:tc>
+        <w:tc>
+          <w:tcPr>
+            <w:tcW w:w="1755" w:type="dxa"/>
+          </w:tcPr>
+          <w:p>
+            <w:pPr>
+              <w:pStyle w:val="NoiDungBang"/>
+            </w:pPr>
+            <w:r>
+              <w:t>0.0</w:t>
+            </w:r>
+            <w:r>
+              <w:t>775</w:t>
+            </w:r>
+          </w:p>
+        </w:tc>
+      </w:tr>
+      <w:tr>
+        <w:trPr>
+          <w:jc w:val="center"/>
+        </w:trPr>
+        <w:tc>
+          <w:tcPr>
+            <w:tcW w:w="1754" w:type="dxa"/>
+          </w:tcPr>
+          <w:p>
+            <w:pPr>
+              <w:pStyle w:val="NoiDungBang"/>
+            </w:pPr>
+            <w:r>
+              <w:t>ResNet18</w:t>
+            </w:r>
+          </w:p>
+        </w:tc>
+        <w:tc>
+          <w:tcPr>
+            <w:tcW w:w="1754" w:type="dxa"/>
+          </w:tcPr>
+          <w:p>
+            <w:pPr>
+              <w:pStyle w:val="NoiDungBang"/>
+            </w:pPr>
+            <w:r>
+              <w:t>99</w:t>
+            </w:r>
+            <w:r>
+              <w:t>.</w:t>
+            </w:r>
+            <w:r>
+              <w:t>98</w:t>
+            </w:r>
+            <w:r>
+              <w:t>%</w:t>
+            </w:r>
+          </w:p>
+        </w:tc>
+        <w:tc>
+          <w:tcPr>
+            <w:tcW w:w="1754" w:type="dxa"/>
+          </w:tcPr>
+          <w:p>
+            <w:pPr>
+              <w:pStyle w:val="NoiDungBang"/>
+            </w:pPr>
+            <w:r>
+              <w:t>0.0271</w:t>
+            </w:r>
+          </w:p>
+        </w:tc>
+        <w:tc>
+          <w:tcPr>
+            <w:tcW w:w="1754" w:type="dxa"/>
+          </w:tcPr>
+          <w:p>
+            <w:pPr>
+              <w:pStyle w:val="NoiDungBang"/>
+            </w:pPr>
+            <w:r>
+              <w:t>99</w:t>
+            </w:r>
+            <w:r>
+              <w:t>.</w:t>
+            </w:r>
+            <w:r>
+              <w:t>48</w:t>
+            </w:r>
+            <w:r>
+              <w:t>%</w:t>
+            </w:r>
+          </w:p>
+        </w:tc>
+        <w:tc>
+          <w:tcPr>
+            <w:tcW w:w="1755" w:type="dxa"/>
+          </w:tcPr>
+          <w:p>
+            <w:pPr>
+              <w:pStyle w:val="NoiDungBang"/>
+            </w:pPr>
+            <w:r>
+              <w:t>0.0831</w:t>
+            </w:r>
+          </w:p>
+        </w:tc>
+      </w:tr>
+    </w:tbl>
+    <w:p>
+      <w:pPr>
+        <w:jc w:val="center"/>
+      </w:pPr>
+    </w:p>
+    <w:p>
+      <w:pPr>
+        <w:jc w:val="center"/>
       </w:pPr>
       <w:r>
         <w:rPr>
           <w:noProof/>
         </w:rPr>
         <w:drawing>
-          <wp:inline distT="0" distB="0" distL="0" distR="0" wp14:anchorId="134BADDF" wp14:editId="58489680">
-            <wp:extent cx="4198370" cy="2918460"/>
-            <wp:effectExtent l="0" t="0" r="5715" b="2540"/>
-            <wp:docPr id="13" name="Picture 13"/>
+          <wp:inline distT="0" distB="0" distL="0" distR="0" wp14:anchorId="41B1F84E" wp14:editId="08578271">
+            <wp:extent cx="5004736" cy="2568271"/>
+            <wp:effectExtent l="0" t="0" r="0" b="0"/>
+            <wp:docPr id="35" name="Picture 35"/>
             <wp:cNvGraphicFramePr>
               <a:graphicFrameLocks xmlns:a="http://schemas.openxmlformats.org/drawingml/2006/main" noChangeAspect="1"/>
             </wp:cNvGraphicFramePr>
@@ -3667,11 +5525,11 @@
               <a:graphicData uri="http://schemas.openxmlformats.org/drawingml/2006/picture">
                 <pic:pic xmlns:pic="http://schemas.openxmlformats.org/drawingml/2006/picture">
                   <pic:nvPicPr>
-                    <pic:cNvPr id="13" name="Picture 13"/>
+                    <pic:cNvPr id="35" name="Picture 35"/>
                     <pic:cNvPicPr/>
                   </pic:nvPicPr>
                   <pic:blipFill>
-                    <a:blip r:embed="rId13">
+                    <a:blip r:embed="rId17">
                       <a:extLst>
                         <a:ext uri="{28A0092B-C50C-407E-A947-70E740481C1C}">
                           <a14:useLocalDpi xmlns:a14="http://schemas.microsoft.com/office/drawing/2010/main" val="0"/>
@@ -3685,7 +5543,7 @@
                   <pic:spPr>
                     <a:xfrm>
                       <a:off x="0" y="0"/>
-                      <a:ext cx="4235534" cy="2944295"/>
+                      <a:ext cx="5172695" cy="2654462"/>
                     </a:xfrm>
                     <a:prstGeom prst="rect">
                       <a:avLst/>
@@ -3702,53 +5560,1058 @@
       <w:pPr>
         <w:pStyle w:val="TenHinh"/>
       </w:pPr>
-      <w:bookmarkStart w:id="9" w:name="fig_auc"/>
-      <w:r>
-        <w:t xml:space="preserve">Ví dụ về PR curve </w:t>
-      </w:r>
+      <w:bookmarkStart w:id="13" w:name="fig_prc"/>
+      <w:r>
+        <w:t>So</w:t>
+      </w:r>
+      <w:r>
+        <w:rPr>
+          <w:lang w:val="vi-VN"/>
+        </w:rPr>
+        <w:t xml:space="preserve"> sánh đường cong Precision-Recall curve của mạng VGG16 và ResNet18.</w:t>
+      </w:r>
+    </w:p>
+    <w:bookmarkEnd w:id="13"/>
+    <w:p>
+      <w:pPr>
+        <w:pStyle w:val="NoiDung"/>
+      </w:pPr>
+      <w:r>
+        <w:t xml:space="preserve">Hình </w:t>
+      </w:r>
+      <w:r>
+        <w:rPr>
+          <w:lang w:val="en-US"/>
+        </w:rPr>
+        <w:fldChar w:fldCharType="begin"/>
+      </w:r>
+      <w:r>
+        <w:rPr>
+          <w:lang w:val="en-US"/>
+        </w:rPr>
+        <w:instrText xml:space="preserve"> HYPERLINK  \l "fig_confusion_matrix" </w:instrText>
+      </w:r>
+      <w:r>
+        <w:rPr>
+          <w:lang w:val="en-US"/>
+        </w:rPr>
+      </w:r>
+      <w:r>
+        <w:rPr>
+          <w:lang w:val="en-US"/>
+        </w:rPr>
+        <w:fldChar w:fldCharType="separate"/>
+      </w:r>
+      <w:r>
+        <w:rPr>
+          <w:rStyle w:val="Hyperlink"/>
+          <w:lang w:val="en-US"/>
+        </w:rPr>
+        <w:t>9(a)</w:t>
+      </w:r>
+      <w:r>
+        <w:rPr>
+          <w:lang w:val="en-US"/>
+        </w:rPr>
+        <w:fldChar w:fldCharType="end"/>
+      </w:r>
+      <w:r>
+        <w:t xml:space="preserve"> là confusion matrix của VGG16 và Hình</w:t>
+      </w:r>
+      <w:r>
+        <w:rPr>
+          <w:lang w:val="en-US"/>
+        </w:rPr>
+        <w:t xml:space="preserve"> </w:t>
+      </w:r>
+      <w:hyperlink w:anchor="fig_confusion_matrix" w:history="1">
+        <w:r>
+          <w:rPr>
+            <w:rStyle w:val="Hyperlink"/>
+            <w:lang w:val="en-US"/>
+          </w:rPr>
+          <w:t>9</w:t>
+        </w:r>
+        <w:r>
+          <w:rPr>
+            <w:rStyle w:val="Hyperlink"/>
+            <w:lang w:val="en-US"/>
+          </w:rPr>
+          <w:t>(</w:t>
+        </w:r>
+        <w:r>
+          <w:rPr>
+            <w:rStyle w:val="Hyperlink"/>
+            <w:lang w:val="en-US"/>
+          </w:rPr>
+          <w:t>b)</w:t>
+        </w:r>
+      </w:hyperlink>
+      <w:r>
+        <w:t xml:space="preserve"> là confusion matrix của ResNet18. Cụ thể, trong số 340 bệnh nhân bị bệnh viêm phổi, VGG16 chẩn đoán đúng 382 trường hợp và 8 trường hợp bị chẩn đoán nhầm thành không có bệnh, trong khi đó, ResNet chẩn đoán đúng 376 trường hợp và 14 trường hợp bị chẩn đoán nhầm thành không có bệnh. Trong số 234 trường hợp bệnh nhân không mắc bệnh, VGG16 chẩn đoán đúng 211 trường hợp và 23 trường hợp bị chẩn đoán nhầm thành có bệnh, ResNet18 chẩn đoán đúng 201 trường hợp và 33 trường hợp bị chẩn đoán nhầm thành có bệnh.</w:t>
+      </w:r>
+    </w:p>
+    <w:p>
+      <w:pPr>
+        <w:pStyle w:val="TenBang"/>
+      </w:pPr>
+      <w:bookmarkStart w:id="14" w:name="table_metric"/>
       <w:proofErr w:type="spellStart"/>
       <w:r>
-        <w:t>và</w:t>
+        <w:lastRenderedPageBreak/>
+        <w:t>Các</w:t>
       </w:r>
       <w:proofErr w:type="spellEnd"/>
       <w:r>
-        <w:t xml:space="preserve"> AUC.</w:t>
-      </w:r>
-      <w:bookmarkEnd w:id="9"/>
-    </w:p>
+        <w:rPr>
+          <w:lang w:val="vi-VN"/>
+        </w:rPr>
+        <w:t xml:space="preserve"> chỉ số đánh giá hiệu suất của VGG16 và ResNet18.</w:t>
+      </w:r>
+    </w:p>
+    <w:tbl>
+      <w:tblPr>
+        <w:tblStyle w:val="TableGrid"/>
+        <w:tblW w:w="0" w:type="auto"/>
+        <w:jc w:val="center"/>
+        <w:tblLook w:val="04A0" w:firstRow="1" w:lastRow="0" w:firstColumn="1" w:lastColumn="0" w:noHBand="0" w:noVBand="1"/>
+      </w:tblPr>
+      <w:tblGrid>
+        <w:gridCol w:w="1629"/>
+        <w:gridCol w:w="1557"/>
+        <w:gridCol w:w="1777"/>
+        <w:gridCol w:w="1652"/>
+        <w:gridCol w:w="1442"/>
+      </w:tblGrid>
+      <w:tr>
+        <w:trPr>
+          <w:jc w:val="center"/>
+        </w:trPr>
+        <w:tc>
+          <w:tcPr>
+            <w:tcW w:w="1629" w:type="dxa"/>
+          </w:tcPr>
+          <w:bookmarkEnd w:id="14"/>
+          <w:p>
+            <w:pPr>
+              <w:pStyle w:val="TieuDeBang"/>
+              <w:rPr>
+                <w:lang w:val="vi-VN"/>
+              </w:rPr>
+            </w:pPr>
+            <w:r>
+              <w:rPr>
+                <w:lang w:val="vi-VN"/>
+              </w:rPr>
+              <w:t>Mạng</w:t>
+            </w:r>
+            <w:r>
+              <w:rPr>
+                <w:lang w:val="vi-VN"/>
+              </w:rPr>
+              <w:tab/>
+            </w:r>
+          </w:p>
+        </w:tc>
+        <w:tc>
+          <w:tcPr>
+            <w:tcW w:w="1557" w:type="dxa"/>
+          </w:tcPr>
+          <w:p>
+            <w:pPr>
+              <w:pStyle w:val="TieuDeBang"/>
+            </w:pPr>
+            <w:proofErr w:type="spellStart"/>
+            <w:r>
+              <w:t>Auc</w:t>
+            </w:r>
+            <w:proofErr w:type="spellEnd"/>
+            <w:r>
+              <w:tab/>
+            </w:r>
+          </w:p>
+        </w:tc>
+        <w:tc>
+          <w:tcPr>
+            <w:tcW w:w="1777" w:type="dxa"/>
+          </w:tcPr>
+          <w:p>
+            <w:pPr>
+              <w:pStyle w:val="TieuDeBang"/>
+            </w:pPr>
+            <w:r>
+              <w:t>Precision</w:t>
+            </w:r>
+            <w:r>
+              <w:tab/>
+            </w:r>
+          </w:p>
+        </w:tc>
+        <w:tc>
+          <w:tcPr>
+            <w:tcW w:w="1652" w:type="dxa"/>
+          </w:tcPr>
+          <w:p>
+            <w:pPr>
+              <w:pStyle w:val="TieuDeBang"/>
+            </w:pPr>
+            <w:r>
+              <w:t>Recall</w:t>
+            </w:r>
+            <w:r>
+              <w:tab/>
+            </w:r>
+          </w:p>
+        </w:tc>
+        <w:tc>
+          <w:tcPr>
+            <w:tcW w:w="1442" w:type="dxa"/>
+          </w:tcPr>
+          <w:p>
+            <w:pPr>
+              <w:pStyle w:val="TieuDeBang"/>
+              <w:rPr>
+                <w:lang w:val="vi-VN"/>
+              </w:rPr>
+            </w:pPr>
+            <w:r>
+              <w:t>F</w:t>
+            </w:r>
+            <w:r>
+              <w:rPr>
+                <w:lang w:val="vi-VN"/>
+              </w:rPr>
+              <w:t>1 score</w:t>
+            </w:r>
+          </w:p>
+        </w:tc>
+      </w:tr>
+      <w:tr>
+        <w:trPr>
+          <w:jc w:val="center"/>
+        </w:trPr>
+        <w:tc>
+          <w:tcPr>
+            <w:tcW w:w="1629" w:type="dxa"/>
+          </w:tcPr>
+          <w:p>
+            <w:pPr>
+              <w:pStyle w:val="NoiDungBang"/>
+              <w:rPr>
+                <w:lang w:val="vi-VN"/>
+              </w:rPr>
+            </w:pPr>
+            <w:r>
+              <w:t>VGG</w:t>
+            </w:r>
+            <w:r>
+              <w:rPr>
+                <w:lang w:val="vi-VN"/>
+              </w:rPr>
+              <w:t>16</w:t>
+            </w:r>
+          </w:p>
+        </w:tc>
+        <w:tc>
+          <w:tcPr>
+            <w:tcW w:w="1557" w:type="dxa"/>
+          </w:tcPr>
+          <w:p>
+            <w:pPr>
+              <w:pStyle w:val="NoiDungBang"/>
+            </w:pPr>
+            <w:r>
+              <w:rPr>
+                <w:lang w:val="vi-VN"/>
+              </w:rPr>
+              <w:t>99</w:t>
+            </w:r>
+            <w:r>
+              <w:t>.</w:t>
+            </w:r>
+            <w:r>
+              <w:rPr>
+                <w:lang w:val="vi-VN"/>
+              </w:rPr>
+              <w:t>2</w:t>
+            </w:r>
+            <w:r>
+              <w:t>%</w:t>
+            </w:r>
+          </w:p>
+        </w:tc>
+        <w:tc>
+          <w:tcPr>
+            <w:tcW w:w="1777" w:type="dxa"/>
+          </w:tcPr>
+          <w:p>
+            <w:pPr>
+              <w:pStyle w:val="NoiDungBang"/>
+            </w:pPr>
+            <w:r>
+              <w:rPr>
+                <w:lang w:val="vi-VN"/>
+              </w:rPr>
+              <w:t>94</w:t>
+            </w:r>
+            <w:r>
+              <w:t>.</w:t>
+            </w:r>
+            <w:r>
+              <w:rPr>
+                <w:lang w:val="vi-VN"/>
+              </w:rPr>
+              <w:t>3</w:t>
+            </w:r>
+            <w:r>
+              <w:t>%</w:t>
+            </w:r>
+          </w:p>
+        </w:tc>
+        <w:tc>
+          <w:tcPr>
+            <w:tcW w:w="1652" w:type="dxa"/>
+          </w:tcPr>
+          <w:p>
+            <w:pPr>
+              <w:pStyle w:val="NoiDungBang"/>
+            </w:pPr>
+            <w:r>
+              <w:rPr>
+                <w:lang w:val="vi-VN"/>
+              </w:rPr>
+              <w:t>97</w:t>
+            </w:r>
+            <w:r>
+              <w:t>.</w:t>
+            </w:r>
+            <w:r>
+              <w:rPr>
+                <w:lang w:val="vi-VN"/>
+              </w:rPr>
+              <w:t>9</w:t>
+            </w:r>
+            <w:r>
+              <w:t>%</w:t>
+            </w:r>
+          </w:p>
+        </w:tc>
+        <w:tc>
+          <w:tcPr>
+            <w:tcW w:w="1442" w:type="dxa"/>
+          </w:tcPr>
+          <w:p>
+            <w:pPr>
+              <w:pStyle w:val="NoiDungBang"/>
+            </w:pPr>
+            <w:r>
+              <w:rPr>
+                <w:lang w:val="vi-VN"/>
+              </w:rPr>
+              <w:t>96</w:t>
+            </w:r>
+            <w:r>
+              <w:t>.</w:t>
+            </w:r>
+            <w:r>
+              <w:rPr>
+                <w:lang w:val="vi-VN"/>
+              </w:rPr>
+              <w:t>1</w:t>
+            </w:r>
+            <w:r>
+              <w:t>%</w:t>
+            </w:r>
+          </w:p>
+        </w:tc>
+      </w:tr>
+      <w:tr>
+        <w:trPr>
+          <w:jc w:val="center"/>
+        </w:trPr>
+        <w:tc>
+          <w:tcPr>
+            <w:tcW w:w="1629" w:type="dxa"/>
+          </w:tcPr>
+          <w:p>
+            <w:pPr>
+              <w:pStyle w:val="NoiDungBang"/>
+              <w:rPr>
+                <w:lang w:val="vi-VN"/>
+              </w:rPr>
+            </w:pPr>
+            <w:proofErr w:type="spellStart"/>
+            <w:r>
+              <w:t>ResNet</w:t>
+            </w:r>
+            <w:proofErr w:type="spellEnd"/>
+            <w:r>
+              <w:rPr>
+                <w:lang w:val="vi-VN"/>
+              </w:rPr>
+              <w:t>18</w:t>
+            </w:r>
+          </w:p>
+        </w:tc>
+        <w:tc>
+          <w:tcPr>
+            <w:tcW w:w="1557" w:type="dxa"/>
+          </w:tcPr>
+          <w:p>
+            <w:pPr>
+              <w:pStyle w:val="NoiDungBang"/>
+            </w:pPr>
+            <w:r>
+              <w:rPr>
+                <w:lang w:val="vi-VN"/>
+              </w:rPr>
+              <w:t>98</w:t>
+            </w:r>
+            <w:r>
+              <w:t>.</w:t>
+            </w:r>
+            <w:r>
+              <w:rPr>
+                <w:lang w:val="vi-VN"/>
+              </w:rPr>
+              <w:t>8</w:t>
+            </w:r>
+            <w:r>
+              <w:t>%</w:t>
+            </w:r>
+          </w:p>
+        </w:tc>
+        <w:tc>
+          <w:tcPr>
+            <w:tcW w:w="1777" w:type="dxa"/>
+          </w:tcPr>
+          <w:p>
+            <w:pPr>
+              <w:pStyle w:val="NoiDungBang"/>
+            </w:pPr>
+            <w:r>
+              <w:rPr>
+                <w:lang w:val="vi-VN"/>
+              </w:rPr>
+              <w:t>91</w:t>
+            </w:r>
+            <w:r>
+              <w:t>.</w:t>
+            </w:r>
+            <w:r>
+              <w:rPr>
+                <w:lang w:val="vi-VN"/>
+              </w:rPr>
+              <w:t>9</w:t>
+            </w:r>
+            <w:r>
+              <w:t>%</w:t>
+            </w:r>
+          </w:p>
+        </w:tc>
+        <w:tc>
+          <w:tcPr>
+            <w:tcW w:w="1652" w:type="dxa"/>
+          </w:tcPr>
+          <w:p>
+            <w:pPr>
+              <w:pStyle w:val="NoiDungBang"/>
+            </w:pPr>
+            <w:r>
+              <w:rPr>
+                <w:lang w:val="vi-VN"/>
+              </w:rPr>
+              <w:t>96</w:t>
+            </w:r>
+            <w:r>
+              <w:t>.</w:t>
+            </w:r>
+            <w:r>
+              <w:rPr>
+                <w:lang w:val="vi-VN"/>
+              </w:rPr>
+              <w:t>4</w:t>
+            </w:r>
+            <w:r>
+              <w:t>%</w:t>
+            </w:r>
+          </w:p>
+        </w:tc>
+        <w:tc>
+          <w:tcPr>
+            <w:tcW w:w="1442" w:type="dxa"/>
+          </w:tcPr>
+          <w:p>
+            <w:pPr>
+              <w:pStyle w:val="NoiDungBang"/>
+            </w:pPr>
+            <w:r>
+              <w:rPr>
+                <w:lang w:val="vi-VN"/>
+              </w:rPr>
+              <w:t>94</w:t>
+            </w:r>
+            <w:r>
+              <w:t>.</w:t>
+            </w:r>
+            <w:r>
+              <w:rPr>
+                <w:lang w:val="vi-VN"/>
+              </w:rPr>
+              <w:t>1</w:t>
+            </w:r>
+            <w:r>
+              <w:t>%</w:t>
+            </w:r>
+          </w:p>
+        </w:tc>
+      </w:tr>
+    </w:tbl>
+    <w:p>
+      <w:pPr>
+        <w:pStyle w:val="NoiDung"/>
+      </w:pPr>
+    </w:p>
+    <w:p>
+      <w:pPr>
+        <w:pStyle w:val="NoiDung"/>
+      </w:pPr>
+      <w:r>
+        <w:rPr>
+          <w:noProof/>
+        </w:rPr>
+        <mc:AlternateContent>
+          <mc:Choice Requires="wps">
+            <w:drawing>
+              <wp:anchor distT="0" distB="0" distL="114300" distR="114300" simplePos="0" relativeHeight="251671552" behindDoc="0" locked="0" layoutInCell="1" allowOverlap="1" wp14:anchorId="18DCC239" wp14:editId="20DFE0C3">
+                <wp:simplePos x="0" y="0"/>
+                <wp:positionH relativeFrom="column">
+                  <wp:posOffset>-1270</wp:posOffset>
+                </wp:positionH>
+                <wp:positionV relativeFrom="paragraph">
+                  <wp:posOffset>-3810</wp:posOffset>
+                </wp:positionV>
+                <wp:extent cx="5638800" cy="2377440"/>
+                <wp:effectExtent l="0" t="0" r="0" b="0"/>
+                <wp:wrapNone/>
+                <wp:docPr id="51" name="Text Box 51"/>
+                <wp:cNvGraphicFramePr/>
+                <a:graphic xmlns:a="http://schemas.openxmlformats.org/drawingml/2006/main">
+                  <a:graphicData uri="http://schemas.microsoft.com/office/word/2010/wordprocessingShape">
+                    <wps:wsp>
+                      <wps:cNvSpPr txBox="1"/>
+                      <wps:spPr>
+                        <a:xfrm>
+                          <a:off x="0" y="0"/>
+                          <a:ext cx="5638800" cy="2377440"/>
+                        </a:xfrm>
+                        <a:prstGeom prst="rect">
+                          <a:avLst/>
+                        </a:prstGeom>
+                        <a:noFill/>
+                        <a:ln w="6350">
+                          <a:noFill/>
+                        </a:ln>
+                      </wps:spPr>
+                      <wps:txbx>
+                        <w:txbxContent>
+                          <w:p>
+                            <w:pPr>
+                              <w:jc w:val="center"/>
+                            </w:pPr>
+                            <w:r>
+                              <w:rPr>
+                                <w:noProof/>
+                              </w:rPr>
+                              <w:drawing>
+                                <wp:inline distT="0" distB="0" distL="0" distR="0" wp14:anchorId="184A034F" wp14:editId="431812D4">
+                                  <wp:extent cx="2563896" cy="1973580"/>
+                                  <wp:effectExtent l="0" t="0" r="1905" b="0"/>
+                                  <wp:docPr id="82" name="Picture 82"/>
+                                  <wp:cNvGraphicFramePr>
+                                    <a:graphicFrameLocks xmlns:a="http://schemas.openxmlformats.org/drawingml/2006/main" noChangeAspect="1"/>
+                                  </wp:cNvGraphicFramePr>
+                                  <a:graphic xmlns:a="http://schemas.openxmlformats.org/drawingml/2006/main">
+                                    <a:graphicData uri="http://schemas.openxmlformats.org/drawingml/2006/picture">
+                                      <pic:pic xmlns:pic="http://schemas.openxmlformats.org/drawingml/2006/picture">
+                                        <pic:nvPicPr>
+                                          <pic:cNvPr id="54" name="Picture 54"/>
+                                          <pic:cNvPicPr/>
+                                        </pic:nvPicPr>
+                                        <pic:blipFill>
+                                          <a:blip r:embed="rId18">
+                                            <a:extLst>
+                                              <a:ext uri="{28A0092B-C50C-407E-A947-70E740481C1C}">
+                                                <a14:useLocalDpi xmlns:a14="http://schemas.microsoft.com/office/drawing/2010/main" val="0"/>
+                                              </a:ext>
+                                            </a:extLst>
+                                          </a:blip>
+                                          <a:stretch>
+                                            <a:fillRect/>
+                                          </a:stretch>
+                                        </pic:blipFill>
+                                        <pic:spPr>
+                                          <a:xfrm>
+                                            <a:off x="0" y="0"/>
+                                            <a:ext cx="2596805" cy="1998912"/>
+                                          </a:xfrm>
+                                          <a:prstGeom prst="rect">
+                                            <a:avLst/>
+                                          </a:prstGeom>
+                                        </pic:spPr>
+                                      </pic:pic>
+                                    </a:graphicData>
+                                  </a:graphic>
+                                </wp:inline>
+                              </w:drawing>
+                            </w:r>
+                            <w:r>
+                              <w:rPr>
+                                <w:noProof/>
+                              </w:rPr>
+                              <w:drawing>
+                                <wp:inline distT="0" distB="0" distL="0" distR="0" wp14:anchorId="023235E9" wp14:editId="0A628617">
+                                  <wp:extent cx="2562246" cy="1972310"/>
+                                  <wp:effectExtent l="0" t="0" r="3175" b="0"/>
+                                  <wp:docPr id="83" name="Picture 83"/>
+                                  <wp:cNvGraphicFramePr>
+                                    <a:graphicFrameLocks xmlns:a="http://schemas.openxmlformats.org/drawingml/2006/main" noChangeAspect="1"/>
+                                  </wp:cNvGraphicFramePr>
+                                  <a:graphic xmlns:a="http://schemas.openxmlformats.org/drawingml/2006/main">
+                                    <a:graphicData uri="http://schemas.openxmlformats.org/drawingml/2006/picture">
+                                      <pic:pic xmlns:pic="http://schemas.openxmlformats.org/drawingml/2006/picture">
+                                        <pic:nvPicPr>
+                                          <pic:cNvPr id="55" name="Picture 55"/>
+                                          <pic:cNvPicPr/>
+                                        </pic:nvPicPr>
+                                        <pic:blipFill>
+                                          <a:blip r:embed="rId19">
+                                            <a:extLst>
+                                              <a:ext uri="{28A0092B-C50C-407E-A947-70E740481C1C}">
+                                                <a14:useLocalDpi xmlns:a14="http://schemas.microsoft.com/office/drawing/2010/main" val="0"/>
+                                              </a:ext>
+                                            </a:extLst>
+                                          </a:blip>
+                                          <a:stretch>
+                                            <a:fillRect/>
+                                          </a:stretch>
+                                        </pic:blipFill>
+                                        <pic:spPr>
+                                          <a:xfrm>
+                                            <a:off x="0" y="0"/>
+                                            <a:ext cx="2580030" cy="1985999"/>
+                                          </a:xfrm>
+                                          <a:prstGeom prst="rect">
+                                            <a:avLst/>
+                                          </a:prstGeom>
+                                        </pic:spPr>
+                                      </pic:pic>
+                                    </a:graphicData>
+                                  </a:graphic>
+                                </wp:inline>
+                              </w:drawing>
+                            </w:r>
+                          </w:p>
+                        </w:txbxContent>
+                      </wps:txbx>
+                      <wps:bodyPr rot="0" spcFirstLastPara="0" vertOverflow="overflow" horzOverflow="overflow" vert="horz" wrap="square" lIns="91440" tIns="45720" rIns="91440" bIns="45720" numCol="1" spcCol="0" rtlCol="0" fromWordArt="0" anchor="t" anchorCtr="0" forceAA="0" compatLnSpc="1">
+                        <a:prstTxWarp prst="textNoShape">
+                          <a:avLst/>
+                        </a:prstTxWarp>
+                        <a:noAutofit/>
+                      </wps:bodyPr>
+                    </wps:wsp>
+                  </a:graphicData>
+                </a:graphic>
+                <wp14:sizeRelH relativeFrom="margin">
+                  <wp14:pctWidth>0</wp14:pctWidth>
+                </wp14:sizeRelH>
+                <wp14:sizeRelV relativeFrom="margin">
+                  <wp14:pctHeight>0</wp14:pctHeight>
+                </wp14:sizeRelV>
+              </wp:anchor>
+            </w:drawing>
+          </mc:Choice>
+          <mc:Fallback>
+            <w:pict>
+              <v:shape w14:anchorId="18DCC239" id="Text Box 51" o:spid="_x0000_s1035" type="#_x0000_t202" style="position:absolute;left:0;text-align:left;margin-left:-.1pt;margin-top:-.3pt;width:444pt;height:187.2pt;z-index:251671552;visibility:visible;mso-wrap-style:square;mso-width-percent:0;mso-height-percent:0;mso-wrap-distance-left:9pt;mso-wrap-distance-top:0;mso-wrap-distance-right:9pt;mso-wrap-distance-bottom:0;mso-position-horizontal:absolute;mso-position-horizontal-relative:text;mso-position-vertical:absolute;mso-position-vertical-relative:text;mso-width-percent:0;mso-height-percent:0;mso-width-relative:margin;mso-height-relative:margin;v-text-anchor:top" o:gfxdata="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" filled="f" stroked="f" strokeweight=".5pt">
+                <v:textbox>
+                  <w:txbxContent>
+                    <w:p>
+                      <w:pPr>
+                        <w:jc w:val="center"/>
+                      </w:pPr>
+                      <w:r>
+                        <w:rPr>
+                          <w:noProof/>
+                        </w:rPr>
+                        <w:drawing>
+                          <wp:inline distT="0" distB="0" distL="0" distR="0" wp14:anchorId="184A034F" wp14:editId="431812D4">
+                            <wp:extent cx="2563896" cy="1973580"/>
+                            <wp:effectExtent l="0" t="0" r="1905" b="0"/>
+                            <wp:docPr id="82" name="Picture 82"/>
+                            <wp:cNvGraphicFramePr>
+                              <a:graphicFrameLocks xmlns:a="http://schemas.openxmlformats.org/drawingml/2006/main" noChangeAspect="1"/>
+                            </wp:cNvGraphicFramePr>
+                            <a:graphic xmlns:a="http://schemas.openxmlformats.org/drawingml/2006/main">
+                              <a:graphicData uri="http://schemas.openxmlformats.org/drawingml/2006/picture">
+                                <pic:pic xmlns:pic="http://schemas.openxmlformats.org/drawingml/2006/picture">
+                                  <pic:nvPicPr>
+                                    <pic:cNvPr id="54" name="Picture 54"/>
+                                    <pic:cNvPicPr/>
+                                  </pic:nvPicPr>
+                                  <pic:blipFill>
+                                    <a:blip r:embed="rId18">
+                                      <a:extLst>
+                                        <a:ext uri="{28A0092B-C50C-407E-A947-70E740481C1C}">
+                                          <a14:useLocalDpi xmlns:a14="http://schemas.microsoft.com/office/drawing/2010/main" val="0"/>
+                                        </a:ext>
+                                      </a:extLst>
+                                    </a:blip>
+                                    <a:stretch>
+                                      <a:fillRect/>
+                                    </a:stretch>
+                                  </pic:blipFill>
+                                  <pic:spPr>
+                                    <a:xfrm>
+                                      <a:off x="0" y="0"/>
+                                      <a:ext cx="2596805" cy="1998912"/>
+                                    </a:xfrm>
+                                    <a:prstGeom prst="rect">
+                                      <a:avLst/>
+                                    </a:prstGeom>
+                                  </pic:spPr>
+                                </pic:pic>
+                              </a:graphicData>
+                            </a:graphic>
+                          </wp:inline>
+                        </w:drawing>
+                      </w:r>
+                      <w:r>
+                        <w:rPr>
+                          <w:noProof/>
+                        </w:rPr>
+                        <w:drawing>
+                          <wp:inline distT="0" distB="0" distL="0" distR="0" wp14:anchorId="023235E9" wp14:editId="0A628617">
+                            <wp:extent cx="2562246" cy="1972310"/>
+                            <wp:effectExtent l="0" t="0" r="3175" b="0"/>
+                            <wp:docPr id="83" name="Picture 83"/>
+                            <wp:cNvGraphicFramePr>
+                              <a:graphicFrameLocks xmlns:a="http://schemas.openxmlformats.org/drawingml/2006/main" noChangeAspect="1"/>
+                            </wp:cNvGraphicFramePr>
+                            <a:graphic xmlns:a="http://schemas.openxmlformats.org/drawingml/2006/main">
+                              <a:graphicData uri="http://schemas.openxmlformats.org/drawingml/2006/picture">
+                                <pic:pic xmlns:pic="http://schemas.openxmlformats.org/drawingml/2006/picture">
+                                  <pic:nvPicPr>
+                                    <pic:cNvPr id="55" name="Picture 55"/>
+                                    <pic:cNvPicPr/>
+                                  </pic:nvPicPr>
+                                  <pic:blipFill>
+                                    <a:blip r:embed="rId19">
+                                      <a:extLst>
+                                        <a:ext uri="{28A0092B-C50C-407E-A947-70E740481C1C}">
+                                          <a14:useLocalDpi xmlns:a14="http://schemas.microsoft.com/office/drawing/2010/main" val="0"/>
+                                        </a:ext>
+                                      </a:extLst>
+                                    </a:blip>
+                                    <a:stretch>
+                                      <a:fillRect/>
+                                    </a:stretch>
+                                  </pic:blipFill>
+                                  <pic:spPr>
+                                    <a:xfrm>
+                                      <a:off x="0" y="0"/>
+                                      <a:ext cx="2580030" cy="1985999"/>
+                                    </a:xfrm>
+                                    <a:prstGeom prst="rect">
+                                      <a:avLst/>
+                                    </a:prstGeom>
+                                  </pic:spPr>
+                                </pic:pic>
+                              </a:graphicData>
+                            </a:graphic>
+                          </wp:inline>
+                        </w:drawing>
+                      </w:r>
+                    </w:p>
+                  </w:txbxContent>
+                </v:textbox>
+              </v:shape>
+            </w:pict>
+          </mc:Fallback>
+        </mc:AlternateContent>
+      </w:r>
+    </w:p>
+    <w:p>
+      <w:pPr>
+        <w:pStyle w:val="NoiDung"/>
+      </w:pPr>
+    </w:p>
+    <w:p>
+      <w:pPr>
+        <w:pStyle w:val="NoiDung"/>
+      </w:pPr>
+    </w:p>
+    <w:p>
+      <w:pPr>
+        <w:pStyle w:val="NoiDung"/>
+      </w:pPr>
+    </w:p>
+    <w:p>
+      <w:pPr>
+        <w:pStyle w:val="NoiDung"/>
+      </w:pPr>
+    </w:p>
+    <w:p>
+      <w:pPr>
+        <w:pStyle w:val="NoiDung"/>
+      </w:pPr>
+    </w:p>
+    <w:p>
+      <w:pPr>
+        <w:pStyle w:val="NoiDung"/>
+      </w:pPr>
+      <w:r>
+        <w:rPr>
+          <w:noProof/>
+        </w:rPr>
+        <mc:AlternateContent>
+          <mc:Choice Requires="wps">
+            <w:drawing>
+              <wp:anchor distT="0" distB="0" distL="114300" distR="114300" simplePos="0" relativeHeight="251675648" behindDoc="0" locked="0" layoutInCell="1" allowOverlap="1" wp14:anchorId="71F10A47" wp14:editId="4C904311">
+                <wp:simplePos x="0" y="0"/>
+                <wp:positionH relativeFrom="column">
+                  <wp:posOffset>3625850</wp:posOffset>
+                </wp:positionH>
+                <wp:positionV relativeFrom="paragraph">
+                  <wp:posOffset>57150</wp:posOffset>
+                </wp:positionV>
+                <wp:extent cx="1310640" cy="274320"/>
+                <wp:effectExtent l="0" t="0" r="0" b="0"/>
+                <wp:wrapNone/>
+                <wp:docPr id="57" name="Text Box 57"/>
+                <wp:cNvGraphicFramePr/>
+                <a:graphic xmlns:a="http://schemas.openxmlformats.org/drawingml/2006/main">
+                  <a:graphicData uri="http://schemas.microsoft.com/office/word/2010/wordprocessingShape">
+                    <wps:wsp>
+                      <wps:cNvSpPr txBox="1"/>
+                      <wps:spPr>
+                        <a:xfrm>
+                          <a:off x="0" y="0"/>
+                          <a:ext cx="1310640" cy="274320"/>
+                        </a:xfrm>
+                        <a:prstGeom prst="rect">
+                          <a:avLst/>
+                        </a:prstGeom>
+                        <a:noFill/>
+                        <a:ln w="6350">
+                          <a:noFill/>
+                        </a:ln>
+                      </wps:spPr>
+                      <wps:txbx>
+                        <w:txbxContent>
+                          <w:p>
+                            <w:pPr>
+                              <w:pStyle w:val="NoiDung"/>
+                            </w:pPr>
+                            <w:r>
+                              <w:t>(b)</w:t>
+                            </w:r>
+                          </w:p>
+                        </w:txbxContent>
+                      </wps:txbx>
+                      <wps:bodyPr rot="0" spcFirstLastPara="0" vertOverflow="overflow" horzOverflow="overflow" vert="horz" wrap="square" lIns="91440" tIns="45720" rIns="91440" bIns="45720" numCol="1" spcCol="0" rtlCol="0" fromWordArt="0" anchor="t" anchorCtr="0" forceAA="0" compatLnSpc="1">
+                        <a:prstTxWarp prst="textNoShape">
+                          <a:avLst/>
+                        </a:prstTxWarp>
+                        <a:noAutofit/>
+                      </wps:bodyPr>
+                    </wps:wsp>
+                  </a:graphicData>
+                </a:graphic>
+                <wp14:sizeRelH relativeFrom="margin">
+                  <wp14:pctWidth>0</wp14:pctWidth>
+                </wp14:sizeRelH>
+                <wp14:sizeRelV relativeFrom="margin">
+                  <wp14:pctHeight>0</wp14:pctHeight>
+                </wp14:sizeRelV>
+              </wp:anchor>
+            </w:drawing>
+          </mc:Choice>
+          <mc:Fallback>
+            <w:pict>
+              <v:shape w14:anchorId="71F10A47" id="Text Box 57" o:spid="_x0000_s1036" type="#_x0000_t202" style="position:absolute;left:0;text-align:left;margin-left:285.5pt;margin-top:4.5pt;width:103.2pt;height:21.6pt;z-index:251675648;visibility:visible;mso-wrap-style:square;mso-width-percent:0;mso-height-percent:0;mso-wrap-distance-left:9pt;mso-wrap-distance-top:0;mso-wrap-distance-right:9pt;mso-wrap-distance-bottom:0;mso-position-horizontal:absolute;mso-position-horizontal-relative:text;mso-position-vertical:absolute;mso-position-vertical-relative:text;mso-width-percent:0;mso-height-percent:0;mso-width-relative:margin;mso-height-relative:margin;v-text-anchor:top" o:gfxdata="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" filled="f" stroked="f" strokeweight=".5pt">
+                <v:textbox>
+                  <w:txbxContent>
+                    <w:p>
+                      <w:pPr>
+                        <w:pStyle w:val="NoiDung"/>
+                      </w:pPr>
+                      <w:r>
+                        <w:t>(b)</w:t>
+                      </w:r>
+                    </w:p>
+                  </w:txbxContent>
+                </v:textbox>
+              </v:shape>
+            </w:pict>
+          </mc:Fallback>
+        </mc:AlternateContent>
+      </w:r>
+      <w:r>
+        <w:rPr>
+          <w:noProof/>
+        </w:rPr>
+        <mc:AlternateContent>
+          <mc:Choice Requires="wps">
+            <w:drawing>
+              <wp:anchor distT="0" distB="0" distL="114300" distR="114300" simplePos="0" relativeHeight="251673600" behindDoc="0" locked="0" layoutInCell="1" allowOverlap="1" wp14:anchorId="6E236804" wp14:editId="42938FEB">
+                <wp:simplePos x="0" y="0"/>
+                <wp:positionH relativeFrom="column">
+                  <wp:posOffset>1027430</wp:posOffset>
+                </wp:positionH>
+                <wp:positionV relativeFrom="paragraph">
+                  <wp:posOffset>55880</wp:posOffset>
+                </wp:positionV>
+                <wp:extent cx="1310640" cy="274320"/>
+                <wp:effectExtent l="0" t="0" r="0" b="0"/>
+                <wp:wrapNone/>
+                <wp:docPr id="56" name="Text Box 56"/>
+                <wp:cNvGraphicFramePr/>
+                <a:graphic xmlns:a="http://schemas.openxmlformats.org/drawingml/2006/main">
+                  <a:graphicData uri="http://schemas.microsoft.com/office/word/2010/wordprocessingShape">
+                    <wps:wsp>
+                      <wps:cNvSpPr txBox="1"/>
+                      <wps:spPr>
+                        <a:xfrm>
+                          <a:off x="0" y="0"/>
+                          <a:ext cx="1310640" cy="274320"/>
+                        </a:xfrm>
+                        <a:prstGeom prst="rect">
+                          <a:avLst/>
+                        </a:prstGeom>
+                        <a:noFill/>
+                        <a:ln w="6350">
+                          <a:noFill/>
+                        </a:ln>
+                      </wps:spPr>
+                      <wps:txbx>
+                        <w:txbxContent>
+                          <w:p>
+                            <w:pPr>
+                              <w:pStyle w:val="NoiDung"/>
+                            </w:pPr>
+                            <w:r>
+                              <w:t>(a)</w:t>
+                            </w:r>
+                          </w:p>
+                        </w:txbxContent>
+                      </wps:txbx>
+                      <wps:bodyPr rot="0" spcFirstLastPara="0" vertOverflow="overflow" horzOverflow="overflow" vert="horz" wrap="square" lIns="91440" tIns="45720" rIns="91440" bIns="45720" numCol="1" spcCol="0" rtlCol="0" fromWordArt="0" anchor="t" anchorCtr="0" forceAA="0" compatLnSpc="1">
+                        <a:prstTxWarp prst="textNoShape">
+                          <a:avLst/>
+                        </a:prstTxWarp>
+                        <a:noAutofit/>
+                      </wps:bodyPr>
+                    </wps:wsp>
+                  </a:graphicData>
+                </a:graphic>
+                <wp14:sizeRelH relativeFrom="margin">
+                  <wp14:pctWidth>0</wp14:pctWidth>
+                </wp14:sizeRelH>
+                <wp14:sizeRelV relativeFrom="margin">
+                  <wp14:pctHeight>0</wp14:pctHeight>
+                </wp14:sizeRelV>
+              </wp:anchor>
+            </w:drawing>
+          </mc:Choice>
+          <mc:Fallback>
+            <w:pict>
+              <v:shape w14:anchorId="6E236804" id="Text Box 56" o:spid="_x0000_s1037" type="#_x0000_t202" style="position:absolute;left:0;text-align:left;margin-left:80.9pt;margin-top:4.4pt;width:103.2pt;height:21.6pt;z-index:251673600;visibility:visible;mso-wrap-style:square;mso-width-percent:0;mso-height-percent:0;mso-wrap-distance-left:9pt;mso-wrap-distance-top:0;mso-wrap-distance-right:9pt;mso-wrap-distance-bottom:0;mso-position-horizontal:absolute;mso-position-horizontal-relative:text;mso-position-vertical:absolute;mso-position-vertical-relative:text;mso-width-percent:0;mso-height-percent:0;mso-width-relative:margin;mso-height-relative:margin;v-text-anchor:top" o:gfxdata="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" filled="f" stroked="f" strokeweight=".5pt">
+                <v:textbox>
+                  <w:txbxContent>
+                    <w:p>
+                      <w:pPr>
+                        <w:pStyle w:val="NoiDung"/>
+                      </w:pPr>
+                      <w:r>
+                        <w:t>(a)</w:t>
+                      </w:r>
+                    </w:p>
+                  </w:txbxContent>
+                </v:textbox>
+              </v:shape>
+            </w:pict>
+          </mc:Fallback>
+        </mc:AlternateContent>
+      </w:r>
+    </w:p>
+    <w:p>
+      <w:pPr>
+        <w:pStyle w:val="TenHinh"/>
+      </w:pPr>
+      <w:bookmarkStart w:id="15" w:name="fig_confusion_matrix"/>
+      <w:r>
+        <w:t>Confusion</w:t>
+      </w:r>
+      <w:r>
+        <w:rPr>
+          <w:lang w:val="vi-VN"/>
+        </w:rPr>
+        <w:t xml:space="preserve"> matrix của (a) VGG16 và (b) ResNet18.</w:t>
+      </w:r>
+    </w:p>
+    <w:bookmarkEnd w:id="15"/>
     <w:p>
       <w:pPr>
         <w:pStyle w:val="MucChinh"/>
       </w:pPr>
+      <w:r>
+        <w:t>Kết luận</w:t>
+      </w:r>
+    </w:p>
+    <w:p>
+      <w:pPr>
+        <w:pStyle w:val="NoiDung"/>
+      </w:pPr>
       <w:proofErr w:type="spellStart"/>
       <w:r>
-        <w:t>Kết</w:t>
+        <w:rPr>
+          <w:lang w:val="en-US"/>
+        </w:rPr>
+        <w:t>Bài</w:t>
       </w:r>
       <w:proofErr w:type="spellEnd"/>
       <w:r>
-        <w:t xml:space="preserve"> quả</w:t>
-      </w:r>
-    </w:p>
-    <w:p>
-      <w:pPr>
-        <w:pStyle w:val="MucChinh"/>
-      </w:pPr>
-      <w:r>
-        <w:t>Kết luận</w:t>
-      </w:r>
-    </w:p>
-    <w:p>
-      <w:pPr>
-        <w:pStyle w:val="NoiDung"/>
-      </w:pPr>
-    </w:p>
-    <w:p>
-      <w:pPr>
-        <w:pStyle w:val="NoiDung"/>
-      </w:pPr>
+        <w:t xml:space="preserve"> nghiên cứu này trình bày phương pháp áp dụng kỹ thuật transfer learning để có thể chẩn đoán bệnh viêm phổi. Hai mạng VGG16 và ResNet50 đã được đào tạo và thử nghiệm để phân loại bệnh nhân mắc bệnh viêm phổi hay có sức khoẻ bình thường bằng cách sử dụng hình chụp X-quang ngực. </w:t>
+      </w:r>
+      <w:r>
+        <w:t>Các chỉ số</w:t>
+      </w:r>
+      <w:r>
+        <w:t xml:space="preserve"> hiệu suất đã cho thấy mạng VGG16 có hiệu suất tốt hơn </w:t>
+      </w:r>
+      <w:r>
+        <w:t xml:space="preserve">so với mạng ResNet. </w:t>
+      </w:r>
+      <w:r>
+        <w:t>Giá trị AUC, precision, recall, f1 score sau khi huấn luyện mạng VGG16 lần lượt là 99.2%, 94.3%, 97.9% và 96.1%.</w:t>
+      </w:r>
+      <w:r>
+        <w:t xml:space="preserve"> Nghiên cứu này đã cho thấy rằng các mô hình mạng DL và hình ảnh X-quang có thể trích xuất các dấu hiệu sinh học liên quan đến căn bệnh viêm phổi.</w:t>
+      </w:r>
+      <w:r>
+        <w:t xml:space="preserve"> </w:t>
+      </w:r>
+      <w:r>
+        <w:t>Có hàng triệu trẻ em chết mỗi năm do căn bệnh có thể gây tử vong này. Can thiệp kịp thời với kế hoạch điều trị thích hợp thông qua chẩn đoán chính xác có thể cứu sống</w:t>
+      </w:r>
+      <w:r>
+        <w:t xml:space="preserve"> rất nhiều người trên thế giới.  </w:t>
+      </w:r>
     </w:p>
     <w:bookmarkEnd w:id="2"/>
-    <w:bookmarkEnd w:id="3"/>
+    <w:bookmarkEnd w:id="4"/>
     <w:bookmarkEnd w:id="6"/>
     <w:p>
       <w:pPr>
@@ -3763,16 +6626,9 @@
       </w:pPr>
       <w:r>
         <w:rPr>
-          <w:lang w:val="en-US"/>
-        </w:rPr>
-        <w:br w:type="column"/>
-      </w:r>
-      <w:r>
-        <w:rPr>
           <w:caps w:val="0"/>
           <w:lang w:val="en-US"/>
         </w:rPr>
-        <w:lastRenderedPageBreak/>
         <w:t>T</w:t>
       </w:r>
       <w:r>
@@ -3787,7 +6643,7 @@
         <w:pStyle w:val="TaiLieuThamKhao"/>
         <w:jc w:val="left"/>
       </w:pPr>
-      <w:bookmarkStart w:id="10" w:name="ref1"/>
+      <w:bookmarkStart w:id="16" w:name="ref1"/>
       <w:r>
         <w:rPr>
           <w:lang w:val="en-US"/>
@@ -3826,7 +6682,7 @@
       <w:r>
         <w:t xml:space="preserve">” VNVC, </w:t>
       </w:r>
-      <w:hyperlink r:id="rId14" w:history="1">
+      <w:hyperlink r:id="rId20" w:history="1">
         <w:r>
           <w:rPr>
             <w:rStyle w:val="Hyperlink"/>
@@ -3843,7 +6699,7 @@
         <w:pStyle w:val="TaiLieuThamKhao"/>
         <w:jc w:val="left"/>
       </w:pPr>
-      <w:bookmarkStart w:id="11" w:name="ref2"/>
+      <w:bookmarkStart w:id="17" w:name="ref2"/>
       <w:r>
         <w:t xml:space="preserve">Ruuskanen </w:t>
       </w:r>
@@ -3880,7 +6736,7 @@
       <w:r>
         <w:t>”</w:t>
       </w:r>
-      <w:bookmarkEnd w:id="10"/>
+      <w:bookmarkEnd w:id="16"/>
       <w:r>
         <w:t xml:space="preserve"> </w:t>
       </w:r>
@@ -3902,8 +6758,8 @@
         <w:pStyle w:val="TaiLieuThamKhao"/>
         <w:jc w:val="left"/>
       </w:pPr>
-      <w:bookmarkStart w:id="12" w:name="ref3"/>
-      <w:bookmarkEnd w:id="11"/>
+      <w:bookmarkStart w:id="18" w:name="ref3"/>
+      <w:bookmarkEnd w:id="17"/>
       <w:r>
         <w:t xml:space="preserve">Lodha </w:t>
       </w:r>
@@ -3934,17 +6790,18 @@
       <w:r>
         <w:t>” Cochrane Database of Systematic Reviews, tháng 06 năm 2013.</w:t>
       </w:r>
-      <w:bookmarkEnd w:id="12"/>
+      <w:bookmarkEnd w:id="18"/>
     </w:p>
     <w:p>
       <w:pPr>
         <w:pStyle w:val="TaiLieuThamKhao"/>
       </w:pPr>
-      <w:bookmarkStart w:id="13" w:name="ref4"/>
+      <w:bookmarkStart w:id="19" w:name="ref4"/>
       <w:r>
         <w:rPr>
           <w:shd w:val="clear" w:color="auto" w:fill="FFFFFF"/>
         </w:rPr>
+        <w:lastRenderedPageBreak/>
         <w:t>Harikrishnan S., Jeemon P., Mini G.K., Thankappan K.R.</w:t>
       </w:r>
       <w:r>
@@ -3990,13 +6847,13 @@
         </w:rPr>
         <w:t xml:space="preserve">” Lancet, tháng 11 năm 2018. </w:t>
       </w:r>
-      <w:bookmarkEnd w:id="13"/>
+      <w:bookmarkEnd w:id="19"/>
     </w:p>
     <w:p>
       <w:pPr>
         <w:pStyle w:val="TaiLieuThamKhao"/>
       </w:pPr>
-      <w:bookmarkStart w:id="14" w:name="ref5"/>
+      <w:bookmarkStart w:id="20" w:name="ref5"/>
       <w:r>
         <w:t>Benjamin P.</w:t>
       </w:r>
@@ -4021,13 +6878,13 @@
       <w:r>
         <w:t>tr. 24, tháng 05 năm 2019.</w:t>
       </w:r>
-      <w:bookmarkEnd w:id="14"/>
+      <w:bookmarkEnd w:id="20"/>
     </w:p>
     <w:p>
       <w:pPr>
         <w:pStyle w:val="TaiLieuThamKhao"/>
       </w:pPr>
-      <w:bookmarkStart w:id="15" w:name="ref6"/>
+      <w:bookmarkStart w:id="21" w:name="ref6"/>
       <w:r>
         <w:t>Mohamed E., “Deep Learning for Vision Systems</w:t>
       </w:r>
@@ -4037,13 +6894,13 @@
       <w:r>
         <w:t xml:space="preserve">” Manning Publications, tr. 32, 2020.  </w:t>
       </w:r>
-      <w:bookmarkEnd w:id="15"/>
+      <w:bookmarkEnd w:id="21"/>
     </w:p>
     <w:p>
       <w:pPr>
         <w:pStyle w:val="TaiLieuThamKhao"/>
       </w:pPr>
-      <w:bookmarkStart w:id="16" w:name="ref7"/>
+      <w:bookmarkStart w:id="22" w:name="ref7"/>
       <w:r>
         <w:t xml:space="preserve">Yann LeCun, </w:t>
       </w:r>
@@ -4076,8 +6933,8 @@
       <w:pPr>
         <w:pStyle w:val="TaiLieuThamKhao"/>
       </w:pPr>
-      <w:bookmarkStart w:id="17" w:name="ref8"/>
-      <w:bookmarkEnd w:id="16"/>
+      <w:bookmarkStart w:id="23" w:name="ref8"/>
+      <w:bookmarkEnd w:id="22"/>
       <w:r>
         <w:t>Alex K., Ilya S.</w:t>
       </w:r>
@@ -4099,13 +6956,13 @@
       <w:r>
         <w:t>, vol. 60, tháng 06 năm 2017.</w:t>
       </w:r>
-      <w:bookmarkEnd w:id="17"/>
+      <w:bookmarkEnd w:id="23"/>
     </w:p>
     <w:p>
       <w:pPr>
         <w:pStyle w:val="TaiLieuThamKhao"/>
       </w:pPr>
-      <w:bookmarkStart w:id="18" w:name="ref9"/>
+      <w:bookmarkStart w:id="24" w:name="ref9"/>
       <w:r>
         <w:t>Karen S.</w:t>
       </w:r>
@@ -4127,13 +6984,13 @@
       <w:r>
         <w:t>, 2014.</w:t>
       </w:r>
-      <w:bookmarkEnd w:id="18"/>
+      <w:bookmarkEnd w:id="24"/>
     </w:p>
     <w:p>
       <w:pPr>
         <w:pStyle w:val="TaiLieuThamKhao"/>
       </w:pPr>
-      <w:bookmarkStart w:id="19" w:name="ref10"/>
+      <w:bookmarkStart w:id="25" w:name="ref10"/>
       <w:r>
         <w:t>Christian S., Wei Liu, Yangqing Jia, Pierre S., Scott R., Dragomir A., Dumitru E., Vincent V. và Andrew R., “</w:t>
       </w:r>
@@ -4157,8 +7014,8 @@
       <w:pPr>
         <w:pStyle w:val="TaiLieuThamKhao"/>
       </w:pPr>
-      <w:bookmarkStart w:id="20" w:name="ref11"/>
-      <w:bookmarkEnd w:id="19"/>
+      <w:bookmarkStart w:id="26" w:name="ref11"/>
+      <w:bookmarkEnd w:id="25"/>
       <w:r>
         <w:t>Kaiming H., Xiangyu Z., Shaoqing R. và Jian Sun, “</w:t>
       </w:r>
@@ -4171,7 +7028,7 @@
       <w:r>
         <w:t>” 2015</w:t>
       </w:r>
-      <w:bookmarkEnd w:id="20"/>
+      <w:bookmarkEnd w:id="26"/>
       <w:r>
         <w:t>.</w:t>
       </w:r>
@@ -4180,7 +7037,7 @@
       <w:pPr>
         <w:pStyle w:val="TaiLieuThamKhao"/>
       </w:pPr>
-      <w:bookmarkStart w:id="21" w:name="ref12"/>
+      <w:bookmarkStart w:id="27" w:name="ref12"/>
       <w:r>
         <w:t xml:space="preserve">Jason Y., Jeff C., Yoshua </w:t>
       </w:r>
@@ -4202,13 +7059,13 @@
       <w:r>
         <w:t>, 2014.</w:t>
       </w:r>
-      <w:bookmarkEnd w:id="21"/>
+      <w:bookmarkEnd w:id="27"/>
     </w:p>
     <w:p>
       <w:pPr>
         <w:pStyle w:val="TaiLieuThamKhao"/>
       </w:pPr>
-      <w:bookmarkStart w:id="22" w:name="ref13"/>
+      <w:bookmarkStart w:id="28" w:name="ref13"/>
       <w:r>
         <w:t>Mohamed E., “Deep Learning for Vision Systems</w:t>
       </w:r>
@@ -4230,7 +7087,7 @@
       <w:r>
         <w:t>242, 2020</w:t>
       </w:r>
-      <w:bookmarkEnd w:id="22"/>
+      <w:bookmarkEnd w:id="28"/>
       <w:r>
         <w:t xml:space="preserve">.  </w:t>
       </w:r>
@@ -4239,123 +7096,126 @@
       <w:pPr>
         <w:pStyle w:val="TaiLieuThamKhao"/>
       </w:pPr>
-      <w:bookmarkStart w:id="23" w:name="ref14"/>
+      <w:bookmarkStart w:id="29" w:name="ref14"/>
+      <w:r>
+        <w:t>Andre E., Brett K., Roberto A.N., Justin Ko, Susan M.S., Helen M.B. và Sebastian T., “</w:t>
+      </w:r>
+      <w:r>
+        <w:t>Dermatologist-level classification of skin cancer with deep neural networks</w:t>
+      </w:r>
+      <w:r>
+        <w:t>,</w:t>
+      </w:r>
+      <w:r>
+        <w:t>” Nature, vol. 542, tháng 01 năm 2017.</w:t>
+      </w:r>
+    </w:p>
+    <w:p>
+      <w:pPr>
+        <w:pStyle w:val="TaiLieuThamKhao"/>
+      </w:pPr>
+      <w:bookmarkStart w:id="30" w:name="ref15"/>
+      <w:bookmarkEnd w:id="29"/>
+      <w:r>
+        <w:t>Pranav R., Awni Y.H., Masoumeh H., Codie B. và Andrew Y. Ng, “</w:t>
+      </w:r>
+      <w:r>
+        <w:t>Cardiologist-Level Arrhythmia Detection with Convolutional Neural Networks</w:t>
+      </w:r>
+      <w:r>
+        <w:t>,” tháng 07 năm 2017.</w:t>
+      </w:r>
+      <w:bookmarkEnd w:id="30"/>
+    </w:p>
+    <w:p>
+      <w:pPr>
+        <w:pStyle w:val="TaiLieuThamKhao"/>
+      </w:pPr>
+      <w:bookmarkStart w:id="31" w:name="ref16"/>
+      <w:r>
+        <w:t>Varun G., Lily P., Marc C., Martin C.S., Derek Wu, Arunachalam N., Subhashini V., Kasumi W., Tom M., Jorge C., Kim R., Rajiv R., Philip C.N., Jessica L.M. và Dale R.W., “</w:t>
+      </w:r>
+      <w:r>
+        <w:t xml:space="preserve">Development and Validation of a Deep Learning Algorithm for </w:t>
+      </w:r>
       <w:r>
         <w:lastRenderedPageBreak/>
-        <w:t>Andre E., Brett K., Roberto A.N., Justin Ko, Susan M.S., Helen M.B. và Sebastian T., “</w:t>
-      </w:r>
-      <w:r>
-        <w:t>Dermatologist-level classification of skin cancer with deep neural networks</w:t>
-      </w:r>
-      <w:r>
-        <w:t>,</w:t>
-      </w:r>
-      <w:r>
-        <w:t>” Nature, vol. 542, tháng 01 năm 2017.</w:t>
+        <w:t>Detection of Diabetic Retinopathy in Retinal Fundus Photographs</w:t>
+      </w:r>
+      <w:r>
+        <w:t>,” JAMA, vol. 316, no. 22, tháng 12 năm 2016.</w:t>
       </w:r>
     </w:p>
     <w:p>
       <w:pPr>
         <w:pStyle w:val="TaiLieuThamKhao"/>
       </w:pPr>
-      <w:bookmarkStart w:id="24" w:name="ref15"/>
-      <w:bookmarkEnd w:id="23"/>
-      <w:r>
-        <w:t>Pranav R., Awni Y.H., Masoumeh H., Codie B. và Andrew Y. Ng, “</w:t>
-      </w:r>
-      <w:r>
-        <w:t>Cardiologist-Level Arrhythmia Detection with Convolutional Neural Networks</w:t>
-      </w:r>
-      <w:r>
-        <w:t>,” tháng 07 năm 2017.</w:t>
-      </w:r>
-      <w:bookmarkEnd w:id="24"/>
+      <w:bookmarkStart w:id="32" w:name="ref17"/>
+      <w:bookmarkEnd w:id="31"/>
+      <w:r>
+        <w:t>Huang P., Park S., Yan R., Lee J., Linda C.C., Cheng T.L., Amira H., Joshua R., Brett T., Chen C., Russel H., David S.E., Malcolm B., Ping Hu, Elliot K.F., Edward G. và Stephen L., “</w:t>
+      </w:r>
+      <w:r>
+        <w:t>Added Value of Computer-aided CT Image Features for Early Lung Cancer Diagnosis with Small Pulmonary Nodules: A Matched Case</w:t>
+      </w:r>
+      <w:r>
+        <w:rPr>
+          <w:lang w:val="en-US"/>
+        </w:rPr>
+        <w:t xml:space="preserve"> </w:t>
+      </w:r>
+      <w:r>
+        <w:t>Control Study</w:t>
+      </w:r>
+      <w:r>
+        <w:t>,” Radiology, vol. 286, no. 1, tháng 01 năm 2018.</w:t>
+      </w:r>
+      <w:bookmarkEnd w:id="32"/>
     </w:p>
     <w:p>
       <w:pPr>
         <w:pStyle w:val="TaiLieuThamKhao"/>
       </w:pPr>
-      <w:bookmarkStart w:id="25" w:name="ref16"/>
-      <w:r>
-        <w:t>Varun G., Lily P., Marc C., Martin C.S., Derek Wu, Arunachalam N., Subhashini V., Kasumi W., Tom M., Jorge C., Kim R., Rajiv R., Philip C.N., Jessica L.M. và Dale R.W., “</w:t>
-      </w:r>
-      <w:r>
-        <w:t>Development and Validation of a Deep Learning Algorithm for Detection of Diabetic Retinopathy in Retinal Fundus Photographs</w:t>
-      </w:r>
-      <w:r>
-        <w:t>,” JAMA, vol. 316, no. 22, tháng 12 năm 2016.</w:t>
-      </w:r>
+      <w:bookmarkStart w:id="33" w:name="ref18"/>
+      <w:r>
+        <w:t>Lakhani P. và Sundaram B., “</w:t>
+      </w:r>
+      <w:r>
+        <w:t>Deep learning at chest radiography: automated classification of pulmonary tuberculosis by using convolutional neural networks,</w:t>
+      </w:r>
+      <w:r>
+        <w:t>” Radiology, vol. 284, no. 2, 2017.</w:t>
+      </w:r>
+      <w:bookmarkEnd w:id="33"/>
     </w:p>
     <w:p>
       <w:pPr>
         <w:pStyle w:val="TaiLieuThamKhao"/>
       </w:pPr>
-      <w:bookmarkStart w:id="26" w:name="ref17"/>
-      <w:bookmarkEnd w:id="25"/>
-      <w:r>
-        <w:t>Huang P., Park S., Yan R., Lee J., Linda C.C., Cheng T.L., Amira H., Joshua R., Brett T., Chen C., Russel H., David S.E., Malcolm B., Ping Hu, Elliot K.F., Edward G. và Stephen L., “</w:t>
-      </w:r>
-      <w:r>
-        <w:t>Added Value of Computer-aided CT Image Features for Early Lung Cancer Diagnosis with Small Pulmonary Nodules: A Matched Case</w:t>
-      </w:r>
-      <w:r>
-        <w:rPr>
-          <w:lang w:val="en-US"/>
-        </w:rPr>
-        <w:t xml:space="preserve"> </w:t>
-      </w:r>
-      <w:r>
-        <w:t>Control Study</w:t>
-      </w:r>
-      <w:r>
-        <w:t>,” Radiology, vol. 286, no. 1, tháng 01 năm 2018.</w:t>
-      </w:r>
-      <w:bookmarkEnd w:id="26"/>
+      <w:bookmarkStart w:id="34" w:name="ref19"/>
+      <w:r>
+        <w:t>Luis P.</w:t>
+      </w:r>
+      <w:r>
+        <w:t xml:space="preserve"> và</w:t>
+      </w:r>
+      <w:r>
+        <w:t xml:space="preserve"> Jason W., “</w:t>
+      </w:r>
+      <w:r>
+        <w:t>The Effectiveness of Data Augmentation in Image Classification using Deep Learning</w:t>
+      </w:r>
+      <w:r>
+        <w:t>,” tháng 12 năm 2017.</w:t>
+      </w:r>
+      <w:bookmarkEnd w:id="34"/>
     </w:p>
     <w:p>
       <w:pPr>
         <w:pStyle w:val="TaiLieuThamKhao"/>
       </w:pPr>
-      <w:bookmarkStart w:id="27" w:name="ref18"/>
-      <w:r>
-        <w:t>Lakhani P. và Sundaram B., “</w:t>
-      </w:r>
-      <w:r>
-        <w:t>Deep learning at chest radiography: automated classification of pulmonary tuberculosis by using convolutional neural networks,</w:t>
-      </w:r>
-      <w:r>
-        <w:t>” Radiology, vol. 284, no. 2, 2017.</w:t>
-      </w:r>
-      <w:bookmarkEnd w:id="27"/>
-    </w:p>
-    <w:p>
-      <w:pPr>
-        <w:pStyle w:val="TaiLieuThamKhao"/>
-      </w:pPr>
-      <w:bookmarkStart w:id="28" w:name="ref19"/>
-      <w:r>
-        <w:t>Luis P.</w:t>
-      </w:r>
-      <w:r>
-        <w:t xml:space="preserve"> và</w:t>
-      </w:r>
-      <w:r>
-        <w:t xml:space="preserve"> Jason W., “</w:t>
-      </w:r>
-      <w:r>
-        <w:t>The Effectiveness of Data Augmentation in Image Classification using Deep Learning</w:t>
-      </w:r>
-      <w:r>
-        <w:t>,” tháng 12 năm 2017.</w:t>
-      </w:r>
-      <w:bookmarkEnd w:id="28"/>
-    </w:p>
-    <w:p>
-      <w:pPr>
-        <w:pStyle w:val="TaiLieuThamKhao"/>
-      </w:pPr>
-      <w:bookmarkStart w:id="29" w:name="ref24"/>
-      <w:bookmarkStart w:id="30" w:name="ref_adam"/>
+      <w:bookmarkStart w:id="35" w:name="ref24"/>
+      <w:bookmarkStart w:id="36" w:name="ref_adam"/>
       <w:r>
         <w:t>Diederik P.K. và Jimmy L.B., “</w:t>
       </w:r>
@@ -4365,8 +7225,8 @@
       <w:r>
         <w:t>,” ICLR, 2015.</w:t>
       </w:r>
-      <w:bookmarkEnd w:id="29"/>
-      <w:bookmarkEnd w:id="30"/>
+      <w:bookmarkEnd w:id="35"/>
+      <w:bookmarkEnd w:id="36"/>
     </w:p>
     <w:sectPr>
       <w:type w:val="continuous"/>
@@ -7157,6 +10017,12 @@
   </w:num>
   <w:num w:numId="27">
     <w:abstractNumId w:val="6"/>
+  </w:num>
+  <w:num w:numId="28">
+    <w:abstractNumId w:val="0"/>
+    <w:lvlOverride w:ilvl="0">
+      <w:startOverride w:val="1"/>
+    </w:lvlOverride>
   </w:num>
 </w:numbering>
 </file>
@@ -8326,6 +11192,53 @@
       <w:color w:val="808080"/>
     </w:rPr>
   </w:style>
+  <w:style w:type="paragraph" w:styleId="HTMLPreformatted">
+    <w:name w:val="HTML Preformatted"/>
+    <w:basedOn w:val="Normal"/>
+    <w:link w:val="HTMLPreformattedChar"/>
+    <w:uiPriority w:val="99"/>
+    <w:unhideWhenUsed/>
+    <w:rsid w:val="00CE2AC6"/>
+    <w:pPr>
+      <w:tabs>
+        <w:tab w:val="left" w:pos="916"/>
+        <w:tab w:val="left" w:pos="1832"/>
+        <w:tab w:val="left" w:pos="2748"/>
+        <w:tab w:val="left" w:pos="3664"/>
+        <w:tab w:val="left" w:pos="4580"/>
+        <w:tab w:val="left" w:pos="5496"/>
+        <w:tab w:val="left" w:pos="6412"/>
+        <w:tab w:val="left" w:pos="7328"/>
+        <w:tab w:val="left" w:pos="8244"/>
+        <w:tab w:val="left" w:pos="9160"/>
+        <w:tab w:val="left" w:pos="10076"/>
+        <w:tab w:val="left" w:pos="10992"/>
+        <w:tab w:val="left" w:pos="11908"/>
+        <w:tab w:val="left" w:pos="12824"/>
+        <w:tab w:val="left" w:pos="13740"/>
+        <w:tab w:val="left" w:pos="14656"/>
+      </w:tabs>
+    </w:pPr>
+    <w:rPr>
+      <w:rFonts w:ascii="Courier New" w:eastAsia="Times New Roman" w:hAnsi="Courier New" w:cs="Courier New"/>
+      <w:sz w:val="20"/>
+      <w:szCs w:val="20"/>
+      <w:lang w:val="en-VN"/>
+    </w:rPr>
+  </w:style>
+  <w:style w:type="character" w:customStyle="1" w:styleId="HTMLPreformattedChar">
+    <w:name w:val="HTML Preformatted Char"/>
+    <w:basedOn w:val="DefaultParagraphFont"/>
+    <w:link w:val="HTMLPreformatted"/>
+    <w:uiPriority w:val="99"/>
+    <w:rsid w:val="00CE2AC6"/>
+    <w:rPr>
+      <w:rFonts w:ascii="Courier New" w:eastAsia="Times New Roman" w:hAnsi="Courier New" w:cs="Courier New"/>
+      <w:sz w:val="20"/>
+      <w:szCs w:val="20"/>
+      <w:lang w:val="en-VN"/>
+    </w:rPr>
+  </w:style>
 </w:styles>
 </file>
 

</xml_diff>